<commit_message>
Write up draft complete
</commit_message>
<xml_diff>
--- a/1680 Project 1 write-up draft.docx
+++ b/1680 Project 1 write-up draft.docx
@@ -4,23 +4,149 @@
   <w:body>
     <w:p>
       <w:pPr>
+        <w:shd w:val="clear" w:color="auto" w:fill="FFFFFF"/>
+        <w:spacing w:after="0" w:line="480" w:lineRule="auto"/>
+        <w:rPr>
+          <w:rFonts w:ascii="Times New Roman" w:eastAsia="Times New Roman" w:hAnsi="Times New Roman" w:cs="Times New Roman"/>
+          <w:color w:val="2D3B45"/>
+          <w:sz w:val="24"/>
+          <w:szCs w:val="24"/>
+        </w:rPr>
+      </w:pPr>
+      <w:r>
+        <w:rPr>
+          <w:rFonts w:ascii="Times New Roman" w:eastAsia="Times New Roman" w:hAnsi="Times New Roman" w:cs="Times New Roman"/>
+          <w:color w:val="2D3B45"/>
+          <w:sz w:val="24"/>
+          <w:szCs w:val="24"/>
+        </w:rPr>
+        <w:t>Meggie Baron</w:t>
+      </w:r>
+    </w:p>
+    <w:p>
+      <w:pPr>
+        <w:shd w:val="clear" w:color="auto" w:fill="FFFFFF"/>
+        <w:spacing w:after="0" w:line="480" w:lineRule="auto"/>
+        <w:rPr>
+          <w:rFonts w:ascii="Times New Roman" w:eastAsia="Times New Roman" w:hAnsi="Times New Roman" w:cs="Times New Roman"/>
+          <w:color w:val="2D3B45"/>
+          <w:sz w:val="24"/>
+          <w:szCs w:val="24"/>
+        </w:rPr>
+      </w:pPr>
+      <w:r>
+        <w:rPr>
+          <w:rFonts w:ascii="Times New Roman" w:eastAsia="Times New Roman" w:hAnsi="Times New Roman" w:cs="Times New Roman"/>
+          <w:color w:val="2D3B45"/>
+          <w:sz w:val="24"/>
+          <w:szCs w:val="24"/>
+        </w:rPr>
+        <w:t xml:space="preserve">Professor Amy </w:t>
+      </w:r>
+      <w:proofErr w:type="spellStart"/>
+      <w:r>
+        <w:rPr>
+          <w:rFonts w:ascii="Times New Roman" w:eastAsia="Times New Roman" w:hAnsi="Times New Roman" w:cs="Times New Roman"/>
+          <w:color w:val="2D3B45"/>
+          <w:sz w:val="24"/>
+          <w:szCs w:val="24"/>
+        </w:rPr>
+        <w:t>Handlan</w:t>
+      </w:r>
+      <w:proofErr w:type="spellEnd"/>
+    </w:p>
+    <w:p>
+      <w:pPr>
+        <w:shd w:val="clear" w:color="auto" w:fill="FFFFFF"/>
+        <w:spacing w:after="0" w:line="480" w:lineRule="auto"/>
+        <w:rPr>
+          <w:rFonts w:ascii="Times New Roman" w:eastAsia="Times New Roman" w:hAnsi="Times New Roman" w:cs="Times New Roman"/>
+          <w:color w:val="2D3B45"/>
+          <w:sz w:val="24"/>
+          <w:szCs w:val="24"/>
+        </w:rPr>
+      </w:pPr>
+      <w:r>
+        <w:rPr>
+          <w:rFonts w:ascii="Times New Roman" w:eastAsia="Times New Roman" w:hAnsi="Times New Roman" w:cs="Times New Roman"/>
+          <w:color w:val="2D3B45"/>
+          <w:sz w:val="24"/>
+          <w:szCs w:val="24"/>
+        </w:rPr>
+        <w:t>ECON 1680</w:t>
+      </w:r>
+      <w:r>
+        <w:rPr>
+          <w:rFonts w:ascii="Times New Roman" w:eastAsia="Times New Roman" w:hAnsi="Times New Roman" w:cs="Times New Roman"/>
+          <w:color w:val="2D3B45"/>
+          <w:sz w:val="24"/>
+          <w:szCs w:val="24"/>
+        </w:rPr>
+        <w:t>: Machine Learning, Text Analysis, and Economics</w:t>
+      </w:r>
+    </w:p>
+    <w:p>
+      <w:pPr>
+        <w:shd w:val="clear" w:color="auto" w:fill="FFFFFF"/>
+        <w:spacing w:after="0" w:line="480" w:lineRule="auto"/>
+        <w:rPr>
+          <w:rFonts w:ascii="Times New Roman" w:eastAsia="Times New Roman" w:hAnsi="Times New Roman" w:cs="Times New Roman"/>
+          <w:color w:val="2D3B45"/>
+          <w:sz w:val="24"/>
+          <w:szCs w:val="24"/>
+        </w:rPr>
+      </w:pPr>
+      <w:r>
+        <w:rPr>
+          <w:rFonts w:ascii="Times New Roman" w:eastAsia="Times New Roman" w:hAnsi="Times New Roman" w:cs="Times New Roman"/>
+          <w:color w:val="2D3B45"/>
+          <w:sz w:val="24"/>
+          <w:szCs w:val="24"/>
+        </w:rPr>
+        <w:t>March 12, 2023</w:t>
+      </w:r>
+    </w:p>
+    <w:p>
+      <w:pPr>
+        <w:shd w:val="clear" w:color="auto" w:fill="FFFFFF"/>
+        <w:spacing w:after="0" w:line="480" w:lineRule="auto"/>
+        <w:jc w:val="center"/>
+        <w:rPr>
+          <w:rFonts w:ascii="Times New Roman" w:eastAsia="Times New Roman" w:hAnsi="Times New Roman" w:cs="Times New Roman"/>
+          <w:color w:val="2D3B45"/>
+          <w:sz w:val="24"/>
+          <w:szCs w:val="24"/>
+        </w:rPr>
+      </w:pPr>
+      <w:r>
+        <w:rPr>
+          <w:rFonts w:ascii="Times New Roman" w:eastAsia="Times New Roman" w:hAnsi="Times New Roman" w:cs="Times New Roman"/>
+          <w:color w:val="2D3B45"/>
+          <w:sz w:val="24"/>
+          <w:szCs w:val="24"/>
+        </w:rPr>
+        <w:t>Predicting SNAP Non-Participation Using Machine Learning Tools</w:t>
+      </w:r>
+    </w:p>
+    <w:p>
+      <w:pPr>
+        <w:pStyle w:val="ListParagraph"/>
         <w:numPr>
           <w:ilvl w:val="0"/>
-          <w:numId w:val="1"/>
+          <w:numId w:val="3"/>
         </w:numPr>
         <w:shd w:val="clear" w:color="auto" w:fill="FFFFFF"/>
-        <w:spacing w:before="100" w:beforeAutospacing="1" w:after="100" w:afterAutospacing="1" w:line="240" w:lineRule="auto"/>
-        <w:ind w:left="1095"/>
-        <w:rPr>
-          <w:rFonts w:ascii="Lato" w:eastAsia="Times New Roman" w:hAnsi="Lato" w:cs="Times New Roman"/>
-          <w:color w:val="2D3B45"/>
-          <w:sz w:val="24"/>
-          <w:szCs w:val="24"/>
-        </w:rPr>
-      </w:pPr>
-      <w:r>
-        <w:rPr>
-          <w:rFonts w:ascii="Lato" w:eastAsia="Times New Roman" w:hAnsi="Lato" w:cs="Times New Roman"/>
+        <w:spacing w:after="0" w:line="480" w:lineRule="auto"/>
+        <w:rPr>
+          <w:rFonts w:ascii="Times New Roman" w:eastAsia="Times New Roman" w:hAnsi="Times New Roman" w:cs="Times New Roman"/>
+          <w:color w:val="2D3B45"/>
+          <w:sz w:val="24"/>
+          <w:szCs w:val="24"/>
+        </w:rPr>
+      </w:pPr>
+      <w:r>
+        <w:rPr>
+          <w:rFonts w:ascii="Times New Roman" w:eastAsia="Times New Roman" w:hAnsi="Times New Roman" w:cs="Times New Roman"/>
           <w:color w:val="2D3B45"/>
           <w:sz w:val="24"/>
           <w:szCs w:val="24"/>
@@ -30,162 +156,1721 @@
     </w:p>
     <w:p>
       <w:pPr>
+        <w:pBdr>
+          <w:top w:val="nil"/>
+          <w:left w:val="nil"/>
+          <w:bottom w:val="nil"/>
+          <w:right w:val="nil"/>
+          <w:between w:val="nil"/>
+        </w:pBdr>
+        <w:spacing w:after="0" w:line="480" w:lineRule="auto"/>
+        <w:ind w:firstLine="360"/>
+        <w:rPr>
+          <w:rFonts w:ascii="Times New Roman" w:eastAsia="Times New Roman" w:hAnsi="Times New Roman" w:cs="Times New Roman"/>
+          <w:sz w:val="24"/>
+          <w:szCs w:val="24"/>
+        </w:rPr>
+      </w:pPr>
+      <w:r>
+        <w:rPr>
+          <w:rFonts w:ascii="Times New Roman" w:eastAsia="Times New Roman" w:hAnsi="Times New Roman" w:cs="Times New Roman"/>
+          <w:sz w:val="24"/>
+          <w:szCs w:val="24"/>
+        </w:rPr>
+        <w:t>In 2021, the Supplemental Nutrition Assistance Program (SNAP) was utilized by about 1 in every 8 Americans, equating to 41.5 million people (</w:t>
+      </w:r>
+      <w:proofErr w:type="spellStart"/>
+      <w:r>
+        <w:rPr>
+          <w:rFonts w:ascii="Times New Roman" w:eastAsia="Times New Roman" w:hAnsi="Times New Roman" w:cs="Times New Roman"/>
+          <w:sz w:val="24"/>
+          <w:szCs w:val="24"/>
+        </w:rPr>
+        <w:t>Schanzenbach</w:t>
+      </w:r>
+      <w:proofErr w:type="spellEnd"/>
+      <w:r>
+        <w:rPr>
+          <w:rFonts w:ascii="Times New Roman" w:eastAsia="Times New Roman" w:hAnsi="Times New Roman" w:cs="Times New Roman"/>
+          <w:sz w:val="24"/>
+          <w:szCs w:val="24"/>
+        </w:rPr>
+        <w:t xml:space="preserve"> 2023</w:t>
+      </w:r>
+      <w:r>
+        <w:rPr>
+          <w:rFonts w:ascii="Times New Roman" w:eastAsia="Times New Roman" w:hAnsi="Times New Roman" w:cs="Times New Roman"/>
+          <w:sz w:val="24"/>
+          <w:szCs w:val="24"/>
+        </w:rPr>
+        <w:t xml:space="preserve">). </w:t>
+      </w:r>
+      <w:r>
+        <w:rPr>
+          <w:rFonts w:ascii="Times New Roman" w:eastAsia="Times New Roman" w:hAnsi="Times New Roman" w:cs="Times New Roman"/>
+          <w:sz w:val="24"/>
+          <w:szCs w:val="24"/>
+        </w:rPr>
+        <w:t>In 2020, Rhode Island alone over $</w:t>
+      </w:r>
+      <w:r>
+        <w:rPr>
+          <w:rFonts w:ascii="Times New Roman" w:eastAsia="Times New Roman" w:hAnsi="Times New Roman" w:cs="Times New Roman"/>
+          <w:sz w:val="24"/>
+          <w:szCs w:val="24"/>
+        </w:rPr>
+        <w:t xml:space="preserve">280.7 </w:t>
+      </w:r>
+      <w:r>
+        <w:rPr>
+          <w:rFonts w:ascii="Times New Roman" w:eastAsia="Times New Roman" w:hAnsi="Times New Roman" w:cs="Times New Roman"/>
+          <w:sz w:val="24"/>
+          <w:szCs w:val="24"/>
+        </w:rPr>
+        <w:t>million dollars were issued as part of the program (</w:t>
+      </w:r>
+      <w:r>
+        <w:rPr>
+          <w:rFonts w:ascii="Times New Roman" w:eastAsia="Times New Roman" w:hAnsi="Times New Roman" w:cs="Times New Roman"/>
+          <w:sz w:val="24"/>
+          <w:szCs w:val="24"/>
+        </w:rPr>
+        <w:t>Service 2022</w:t>
+      </w:r>
+      <w:r>
+        <w:rPr>
+          <w:rFonts w:ascii="Times New Roman" w:eastAsia="Times New Roman" w:hAnsi="Times New Roman" w:cs="Times New Roman"/>
+          <w:sz w:val="24"/>
+          <w:szCs w:val="24"/>
+        </w:rPr>
+        <w:t>).</w:t>
+      </w:r>
+      <w:r>
+        <w:rPr>
+          <w:rFonts w:ascii="Times New Roman" w:eastAsia="Times New Roman" w:hAnsi="Times New Roman" w:cs="Times New Roman"/>
+          <w:sz w:val="24"/>
+          <w:szCs w:val="24"/>
+        </w:rPr>
+        <w:t xml:space="preserve"> </w:t>
+      </w:r>
+      <w:r>
+        <w:rPr>
+          <w:rFonts w:ascii="Times New Roman" w:eastAsia="Times New Roman" w:hAnsi="Times New Roman" w:cs="Times New Roman"/>
+          <w:sz w:val="24"/>
+          <w:szCs w:val="24"/>
+        </w:rPr>
+        <w:t>It is the only social assistance program that is available to all low-income individuals, regardless of work status, making it a critically important social support system in the US (</w:t>
+      </w:r>
+      <w:proofErr w:type="spellStart"/>
+      <w:r>
+        <w:rPr>
+          <w:rFonts w:ascii="Times New Roman" w:eastAsia="Times New Roman" w:hAnsi="Times New Roman" w:cs="Times New Roman"/>
+          <w:sz w:val="24"/>
+          <w:szCs w:val="24"/>
+        </w:rPr>
+        <w:t>Schanzenbach</w:t>
+      </w:r>
+      <w:proofErr w:type="spellEnd"/>
+      <w:r>
+        <w:rPr>
+          <w:rFonts w:ascii="Times New Roman" w:eastAsia="Times New Roman" w:hAnsi="Times New Roman" w:cs="Times New Roman"/>
+          <w:sz w:val="24"/>
+          <w:szCs w:val="24"/>
+        </w:rPr>
+        <w:t xml:space="preserve"> 2023</w:t>
+      </w:r>
+      <w:r>
+        <w:rPr>
+          <w:rFonts w:ascii="Times New Roman" w:eastAsia="Times New Roman" w:hAnsi="Times New Roman" w:cs="Times New Roman"/>
+          <w:sz w:val="24"/>
+          <w:szCs w:val="24"/>
+        </w:rPr>
+        <w:t>). However, in 2018 only 82% of SNAP eligible recipients participated in the program</w:t>
+      </w:r>
+      <w:r>
+        <w:rPr>
+          <w:rFonts w:ascii="Times New Roman" w:eastAsia="Times New Roman" w:hAnsi="Times New Roman" w:cs="Times New Roman"/>
+          <w:sz w:val="24"/>
+          <w:szCs w:val="24"/>
+        </w:rPr>
+        <w:t xml:space="preserve"> (</w:t>
+      </w:r>
+      <w:r>
+        <w:rPr>
+          <w:rFonts w:ascii="Times New Roman" w:eastAsia="Times New Roman" w:hAnsi="Times New Roman" w:cs="Times New Roman"/>
+          <w:sz w:val="24"/>
+          <w:szCs w:val="24"/>
+        </w:rPr>
+        <w:t>Agriculture</w:t>
+      </w:r>
+      <w:r>
+        <w:rPr>
+          <w:rFonts w:ascii="Times New Roman" w:eastAsia="Times New Roman" w:hAnsi="Times New Roman" w:cs="Times New Roman"/>
+          <w:sz w:val="24"/>
+          <w:szCs w:val="24"/>
+        </w:rPr>
+        <w:t xml:space="preserve"> 2018)</w:t>
+      </w:r>
+      <w:r>
+        <w:rPr>
+          <w:rFonts w:ascii="Times New Roman" w:eastAsia="Times New Roman" w:hAnsi="Times New Roman" w:cs="Times New Roman"/>
+          <w:sz w:val="24"/>
+          <w:szCs w:val="24"/>
+        </w:rPr>
+        <w:t xml:space="preserve">. </w:t>
+      </w:r>
+      <w:r>
+        <w:rPr>
+          <w:rFonts w:ascii="Times New Roman" w:eastAsia="Times New Roman" w:hAnsi="Times New Roman" w:cs="Times New Roman"/>
+          <w:sz w:val="24"/>
+          <w:szCs w:val="24"/>
+        </w:rPr>
+        <w:t xml:space="preserve">In the same year, Rhode Island had a 93% among those eligible, which is a notable improvement upon the national level, yet it still signifies that about 76,000 eligible households were left without </w:t>
+      </w:r>
+      <w:r>
+        <w:rPr>
+          <w:rFonts w:ascii="Times New Roman" w:eastAsia="Times New Roman" w:hAnsi="Times New Roman" w:cs="Times New Roman"/>
+          <w:sz w:val="24"/>
+          <w:szCs w:val="24"/>
+        </w:rPr>
+        <w:t xml:space="preserve">essential </w:t>
+      </w:r>
+      <w:r>
+        <w:rPr>
+          <w:rFonts w:ascii="Times New Roman" w:eastAsia="Times New Roman" w:hAnsi="Times New Roman" w:cs="Times New Roman"/>
+          <w:sz w:val="24"/>
+          <w:szCs w:val="24"/>
+        </w:rPr>
+        <w:t>nutrition assistance</w:t>
+      </w:r>
+      <w:r>
+        <w:rPr>
+          <w:rFonts w:ascii="Times New Roman" w:eastAsia="Times New Roman" w:hAnsi="Times New Roman" w:cs="Times New Roman"/>
+          <w:sz w:val="24"/>
+          <w:szCs w:val="24"/>
+        </w:rPr>
+        <w:t xml:space="preserve"> </w:t>
+      </w:r>
+      <w:sdt>
+        <w:sdtPr>
+          <w:rPr>
+            <w:rFonts w:ascii="Times New Roman" w:eastAsia="Times New Roman" w:hAnsi="Times New Roman" w:cs="Times New Roman"/>
+            <w:sz w:val="24"/>
+            <w:szCs w:val="24"/>
+          </w:rPr>
+          <w:id w:val="-1269687691"/>
+          <w:citation/>
+        </w:sdtPr>
+        <w:sdtContent>
+          <w:r>
+            <w:rPr>
+              <w:rFonts w:ascii="Times New Roman" w:eastAsia="Times New Roman" w:hAnsi="Times New Roman" w:cs="Times New Roman"/>
+              <w:sz w:val="24"/>
+              <w:szCs w:val="24"/>
+            </w:rPr>
+            <w:fldChar w:fldCharType="begin"/>
+          </w:r>
+          <w:r>
+            <w:rPr>
+              <w:rFonts w:ascii="Times New Roman" w:eastAsia="Times New Roman" w:hAnsi="Times New Roman" w:cs="Times New Roman"/>
+              <w:sz w:val="24"/>
+              <w:szCs w:val="24"/>
+            </w:rPr>
+            <w:instrText xml:space="preserve"> CITATION USD18 \l 1033 </w:instrText>
+          </w:r>
+          <w:r>
+            <w:rPr>
+              <w:rFonts w:ascii="Times New Roman" w:eastAsia="Times New Roman" w:hAnsi="Times New Roman" w:cs="Times New Roman"/>
+              <w:sz w:val="24"/>
+              <w:szCs w:val="24"/>
+            </w:rPr>
+            <w:fldChar w:fldCharType="separate"/>
+          </w:r>
+          <w:r>
+            <w:rPr>
+              <w:rFonts w:ascii="Times New Roman" w:eastAsia="Times New Roman" w:hAnsi="Times New Roman" w:cs="Times New Roman"/>
+              <w:noProof/>
+              <w:sz w:val="24"/>
+              <w:szCs w:val="24"/>
+            </w:rPr>
+            <w:t>(Agriculture 2018)</w:t>
+          </w:r>
+          <w:r>
+            <w:rPr>
+              <w:rFonts w:ascii="Times New Roman" w:eastAsia="Times New Roman" w:hAnsi="Times New Roman" w:cs="Times New Roman"/>
+              <w:sz w:val="24"/>
+              <w:szCs w:val="24"/>
+            </w:rPr>
+            <w:fldChar w:fldCharType="end"/>
+          </w:r>
+        </w:sdtContent>
+      </w:sdt>
+      <w:r>
+        <w:rPr>
+          <w:rFonts w:ascii="Times New Roman" w:eastAsia="Times New Roman" w:hAnsi="Times New Roman" w:cs="Times New Roman"/>
+          <w:sz w:val="24"/>
+          <w:szCs w:val="24"/>
+        </w:rPr>
+        <w:t xml:space="preserve">. </w:t>
+      </w:r>
+    </w:p>
+    <w:p>
+      <w:pPr>
+        <w:pBdr>
+          <w:top w:val="nil"/>
+          <w:left w:val="nil"/>
+          <w:bottom w:val="nil"/>
+          <w:right w:val="nil"/>
+          <w:between w:val="nil"/>
+        </w:pBdr>
+        <w:spacing w:after="0" w:line="480" w:lineRule="auto"/>
+        <w:ind w:firstLine="360"/>
+        <w:rPr>
+          <w:rFonts w:ascii="Times New Roman" w:eastAsia="Times New Roman" w:hAnsi="Times New Roman" w:cs="Times New Roman"/>
+          <w:sz w:val="24"/>
+          <w:szCs w:val="24"/>
+        </w:rPr>
+      </w:pPr>
+      <w:r>
+        <w:rPr>
+          <w:rFonts w:ascii="Times New Roman" w:eastAsia="Times New Roman" w:hAnsi="Times New Roman" w:cs="Times New Roman"/>
+          <w:sz w:val="24"/>
+          <w:szCs w:val="24"/>
+        </w:rPr>
+        <w:t xml:space="preserve">This </w:t>
+      </w:r>
+      <w:r>
+        <w:rPr>
+          <w:rFonts w:ascii="Times New Roman" w:eastAsia="Times New Roman" w:hAnsi="Times New Roman" w:cs="Times New Roman"/>
+          <w:sz w:val="24"/>
+          <w:szCs w:val="24"/>
+        </w:rPr>
+        <w:t xml:space="preserve">discrepancy </w:t>
+      </w:r>
+      <w:r>
+        <w:rPr>
+          <w:rFonts w:ascii="Times New Roman" w:eastAsia="Times New Roman" w:hAnsi="Times New Roman" w:cs="Times New Roman"/>
+          <w:sz w:val="24"/>
+          <w:szCs w:val="24"/>
+        </w:rPr>
+        <w:t xml:space="preserve">raises questions </w:t>
+      </w:r>
+      <w:r>
+        <w:rPr>
+          <w:rFonts w:ascii="Times New Roman" w:eastAsia="Times New Roman" w:hAnsi="Times New Roman" w:cs="Times New Roman"/>
+          <w:sz w:val="24"/>
+          <w:szCs w:val="24"/>
+        </w:rPr>
+        <w:t xml:space="preserve">regarding </w:t>
+      </w:r>
+      <w:r>
+        <w:rPr>
+          <w:rFonts w:ascii="Times New Roman" w:eastAsia="Times New Roman" w:hAnsi="Times New Roman" w:cs="Times New Roman"/>
+          <w:sz w:val="24"/>
+          <w:szCs w:val="24"/>
+        </w:rPr>
+        <w:t xml:space="preserve">which demographic groups are </w:t>
+      </w:r>
+      <w:r>
+        <w:rPr>
+          <w:rFonts w:ascii="Times New Roman" w:eastAsia="Times New Roman" w:hAnsi="Times New Roman" w:cs="Times New Roman"/>
+          <w:sz w:val="24"/>
+          <w:szCs w:val="24"/>
+        </w:rPr>
+        <w:t>not redeeming</w:t>
+      </w:r>
+      <w:r>
+        <w:rPr>
+          <w:rFonts w:ascii="Times New Roman" w:eastAsia="Times New Roman" w:hAnsi="Times New Roman" w:cs="Times New Roman"/>
+          <w:sz w:val="24"/>
+          <w:szCs w:val="24"/>
+        </w:rPr>
+        <w:t xml:space="preserve"> SNAP benefits and how policies may be updated to incentivize participation by these groups. </w:t>
+      </w:r>
+      <w:r>
+        <w:rPr>
+          <w:rFonts w:ascii="Times New Roman" w:eastAsia="Times New Roman" w:hAnsi="Times New Roman" w:cs="Times New Roman"/>
+          <w:sz w:val="24"/>
+          <w:szCs w:val="24"/>
+        </w:rPr>
+        <w:t xml:space="preserve">In a 2019 Rhode Island SNAP report, </w:t>
+      </w:r>
+      <w:r>
+        <w:rPr>
+          <w:rFonts w:ascii="Times New Roman" w:eastAsia="Times New Roman" w:hAnsi="Times New Roman" w:cs="Times New Roman"/>
+          <w:sz w:val="24"/>
+          <w:szCs w:val="24"/>
+        </w:rPr>
+        <w:t xml:space="preserve">the population of participating households was shown graphically divided by race, education level, age, and town </w:t>
+      </w:r>
+      <w:r>
+        <w:rPr>
+          <w:rFonts w:ascii="Times New Roman" w:eastAsia="Times New Roman" w:hAnsi="Times New Roman" w:cs="Times New Roman"/>
+          <w:sz w:val="24"/>
+          <w:szCs w:val="24"/>
+        </w:rPr>
+        <w:t>(</w:t>
+      </w:r>
+      <w:r>
+        <w:rPr>
+          <w:rFonts w:ascii="Times New Roman" w:eastAsia="Times New Roman" w:hAnsi="Times New Roman" w:cs="Times New Roman"/>
+          <w:sz w:val="24"/>
+          <w:szCs w:val="24"/>
+        </w:rPr>
+        <w:t>Rhode Island Department of Human Services 2019</w:t>
+      </w:r>
+      <w:r>
+        <w:rPr>
+          <w:rFonts w:ascii="Times New Roman" w:eastAsia="Times New Roman" w:hAnsi="Times New Roman" w:cs="Times New Roman"/>
+          <w:sz w:val="24"/>
+          <w:szCs w:val="24"/>
+        </w:rPr>
+        <w:t>)</w:t>
+      </w:r>
+      <w:r>
+        <w:rPr>
+          <w:rFonts w:ascii="Times New Roman" w:eastAsia="Times New Roman" w:hAnsi="Times New Roman" w:cs="Times New Roman"/>
+          <w:sz w:val="24"/>
+          <w:szCs w:val="24"/>
+        </w:rPr>
+        <w:t xml:space="preserve">. This report revealed the diverse nature of those who utilize SNAP benefits in Rhode Island and increased curiosity around which of these and other characteristics are most highly correlated with SNAP non-participation. </w:t>
+      </w:r>
+      <w:r>
+        <w:rPr>
+          <w:rFonts w:ascii="Times New Roman" w:eastAsia="Times New Roman" w:hAnsi="Times New Roman" w:cs="Times New Roman"/>
+          <w:sz w:val="24"/>
+          <w:szCs w:val="24"/>
+        </w:rPr>
+        <w:t xml:space="preserve">The ability to predict SNAP non-participation </w:t>
+      </w:r>
+      <w:r>
+        <w:rPr>
+          <w:rFonts w:ascii="Times New Roman" w:eastAsia="Times New Roman" w:hAnsi="Times New Roman" w:cs="Times New Roman"/>
+          <w:sz w:val="24"/>
+          <w:szCs w:val="24"/>
+        </w:rPr>
+        <w:t xml:space="preserve">based on personal characteristics </w:t>
+      </w:r>
+      <w:r>
+        <w:rPr>
+          <w:rFonts w:ascii="Times New Roman" w:eastAsia="Times New Roman" w:hAnsi="Times New Roman" w:cs="Times New Roman"/>
+          <w:sz w:val="24"/>
+          <w:szCs w:val="24"/>
+        </w:rPr>
+        <w:t xml:space="preserve">would provide useful data when constructing and modifying </w:t>
+      </w:r>
+      <w:r>
+        <w:rPr>
+          <w:rFonts w:ascii="Times New Roman" w:eastAsia="Times New Roman" w:hAnsi="Times New Roman" w:cs="Times New Roman"/>
+          <w:sz w:val="24"/>
+          <w:szCs w:val="24"/>
+        </w:rPr>
+        <w:lastRenderedPageBreak/>
+        <w:t>SNAP related policies s</w:t>
+      </w:r>
+      <w:r>
+        <w:rPr>
+          <w:rFonts w:ascii="Times New Roman" w:eastAsia="Times New Roman" w:hAnsi="Times New Roman" w:cs="Times New Roman"/>
+          <w:sz w:val="24"/>
+          <w:szCs w:val="24"/>
+        </w:rPr>
+        <w:t xml:space="preserve">uch </w:t>
+      </w:r>
+      <w:r>
+        <w:rPr>
+          <w:rFonts w:ascii="Times New Roman" w:eastAsia="Times New Roman" w:hAnsi="Times New Roman" w:cs="Times New Roman"/>
+          <w:sz w:val="24"/>
+          <w:szCs w:val="24"/>
+        </w:rPr>
+        <w:t xml:space="preserve">that assistance may be </w:t>
+      </w:r>
+      <w:r>
+        <w:rPr>
+          <w:rFonts w:ascii="Times New Roman" w:eastAsia="Times New Roman" w:hAnsi="Times New Roman" w:cs="Times New Roman"/>
+          <w:sz w:val="24"/>
+          <w:szCs w:val="24"/>
+        </w:rPr>
+        <w:t>accessed</w:t>
+      </w:r>
+      <w:r>
+        <w:rPr>
+          <w:rFonts w:ascii="Times New Roman" w:eastAsia="Times New Roman" w:hAnsi="Times New Roman" w:cs="Times New Roman"/>
+          <w:sz w:val="24"/>
+          <w:szCs w:val="24"/>
+        </w:rPr>
+        <w:t xml:space="preserve"> by all who demonstrate a need. </w:t>
+      </w:r>
+      <w:r>
+        <w:rPr>
+          <w:rFonts w:ascii="Times New Roman" w:eastAsia="Times New Roman" w:hAnsi="Times New Roman" w:cs="Times New Roman"/>
+          <w:sz w:val="24"/>
+          <w:szCs w:val="24"/>
+        </w:rPr>
+        <w:t xml:space="preserve">In this research project, I intend to discover which demographic characteristics are most predictive of SNAP non-participation in Rhode Island using machine learning methods. I will employ multiple different regression and analysis methods to discover how allowing for non-linearity may affect the predictive capabilities of a model and determine which model most accurately predicts SNAP non-participation. </w:t>
+      </w:r>
+    </w:p>
+    <w:p>
+      <w:pPr>
+        <w:pStyle w:val="ListParagraph"/>
         <w:numPr>
           <w:ilvl w:val="0"/>
-          <w:numId w:val="1"/>
+          <w:numId w:val="3"/>
         </w:numPr>
         <w:shd w:val="clear" w:color="auto" w:fill="FFFFFF"/>
-        <w:spacing w:before="100" w:beforeAutospacing="1" w:after="100" w:afterAutospacing="1" w:line="240" w:lineRule="auto"/>
-        <w:ind w:left="1095"/>
-        <w:rPr>
-          <w:rFonts w:ascii="Lato" w:eastAsia="Times New Roman" w:hAnsi="Lato" w:cs="Times New Roman"/>
-          <w:color w:val="2D3B45"/>
-          <w:sz w:val="24"/>
-          <w:szCs w:val="24"/>
-        </w:rPr>
-      </w:pPr>
-      <w:r>
-        <w:rPr>
-          <w:rFonts w:ascii="Lato" w:eastAsia="Times New Roman" w:hAnsi="Lato" w:cs="Times New Roman"/>
-          <w:color w:val="2D3B45"/>
-          <w:sz w:val="24"/>
-          <w:szCs w:val="24"/>
-        </w:rPr>
-        <w:t>Data Sources and Descriptions (</w:t>
-      </w:r>
-      <w:proofErr w:type="spellStart"/>
-      <w:r>
-        <w:rPr>
-          <w:rFonts w:ascii="Lato" w:eastAsia="Times New Roman" w:hAnsi="Lato" w:cs="Times New Roman"/>
-          <w:color w:val="2D3B45"/>
-          <w:sz w:val="24"/>
-          <w:szCs w:val="24"/>
-        </w:rPr>
-        <w:t>ie</w:t>
-      </w:r>
-      <w:proofErr w:type="spellEnd"/>
-      <w:r>
-        <w:rPr>
-          <w:rFonts w:ascii="Lato" w:eastAsia="Times New Roman" w:hAnsi="Lato" w:cs="Times New Roman"/>
-          <w:color w:val="2D3B45"/>
-          <w:sz w:val="24"/>
-          <w:szCs w:val="24"/>
-        </w:rPr>
-        <w:t xml:space="preserve">. summary statistics, plots, </w:t>
-      </w:r>
-      <w:proofErr w:type="spellStart"/>
-      <w:r>
-        <w:rPr>
-          <w:rFonts w:ascii="Lato" w:eastAsia="Times New Roman" w:hAnsi="Lato" w:cs="Times New Roman"/>
-          <w:color w:val="2D3B45"/>
-          <w:sz w:val="24"/>
-          <w:szCs w:val="24"/>
-        </w:rPr>
-        <w:t>etc</w:t>
-      </w:r>
-      <w:proofErr w:type="spellEnd"/>
-      <w:r>
-        <w:rPr>
-          <w:rFonts w:ascii="Lato" w:eastAsia="Times New Roman" w:hAnsi="Lato" w:cs="Times New Roman"/>
-          <w:color w:val="2D3B45"/>
-          <w:sz w:val="24"/>
-          <w:szCs w:val="24"/>
-        </w:rPr>
-        <w:t>)</w:t>
-      </w:r>
-    </w:p>
-    <w:p>
-      <w:pPr>
+        <w:spacing w:after="0" w:line="480" w:lineRule="auto"/>
+        <w:rPr>
+          <w:rFonts w:ascii="Times New Roman" w:eastAsia="Times New Roman" w:hAnsi="Times New Roman" w:cs="Times New Roman"/>
+          <w:color w:val="2D3B45"/>
+          <w:sz w:val="24"/>
+          <w:szCs w:val="24"/>
+        </w:rPr>
+      </w:pPr>
+      <w:r>
+        <w:rPr>
+          <w:rFonts w:ascii="Times New Roman" w:eastAsia="Times New Roman" w:hAnsi="Times New Roman" w:cs="Times New Roman"/>
+          <w:color w:val="2D3B45"/>
+          <w:sz w:val="24"/>
+          <w:szCs w:val="24"/>
+        </w:rPr>
+        <w:t>Data Sources and Descriptions</w:t>
+      </w:r>
+    </w:p>
+    <w:p>
+      <w:pPr>
+        <w:shd w:val="clear" w:color="auto" w:fill="FFFFFF"/>
+        <w:spacing w:after="0" w:line="480" w:lineRule="auto"/>
+        <w:ind w:firstLine="360"/>
+        <w:rPr>
+          <w:rFonts w:ascii="Times New Roman" w:eastAsia="Times New Roman" w:hAnsi="Times New Roman" w:cs="Times New Roman"/>
+          <w:color w:val="2D3B45"/>
+          <w:sz w:val="24"/>
+          <w:szCs w:val="24"/>
+        </w:rPr>
+      </w:pPr>
+      <w:r>
+        <w:rPr>
+          <w:rFonts w:ascii="Times New Roman" w:eastAsia="Times New Roman" w:hAnsi="Times New Roman" w:cs="Times New Roman"/>
+          <w:color w:val="2D3B45"/>
+          <w:sz w:val="24"/>
+          <w:szCs w:val="24"/>
+        </w:rPr>
+        <w:t xml:space="preserve">To perform my research, I will be using data from the American Community Survey (ACS) from </w:t>
+      </w:r>
+      <w:r>
+        <w:rPr>
+          <w:rFonts w:ascii="Times New Roman" w:eastAsia="Times New Roman" w:hAnsi="Times New Roman" w:cs="Times New Roman"/>
+          <w:color w:val="2D3B45"/>
+          <w:sz w:val="24"/>
+          <w:szCs w:val="24"/>
+        </w:rPr>
+        <w:t xml:space="preserve">Rhode Island in </w:t>
+      </w:r>
+      <w:r>
+        <w:rPr>
+          <w:rFonts w:ascii="Times New Roman" w:eastAsia="Times New Roman" w:hAnsi="Times New Roman" w:cs="Times New Roman"/>
+          <w:color w:val="2D3B45"/>
+          <w:sz w:val="24"/>
+          <w:szCs w:val="24"/>
+        </w:rPr>
+        <w:t>the year 2021. I accessed this data through the IPUMS USA database</w:t>
+      </w:r>
+      <w:r>
+        <w:rPr>
+          <w:rFonts w:ascii="Times New Roman" w:eastAsia="Times New Roman" w:hAnsi="Times New Roman" w:cs="Times New Roman"/>
+          <w:color w:val="2D3B45"/>
+          <w:sz w:val="24"/>
+          <w:szCs w:val="24"/>
+        </w:rPr>
+        <w:t xml:space="preserve"> (</w:t>
+      </w:r>
+      <w:r>
+        <w:rPr>
+          <w:rFonts w:ascii="Times New Roman" w:eastAsia="Times New Roman" w:hAnsi="Times New Roman" w:cs="Times New Roman"/>
+          <w:color w:val="2D3B45"/>
+          <w:sz w:val="24"/>
+          <w:szCs w:val="24"/>
+        </w:rPr>
+        <w:t>Ruggles et. al. 2023)</w:t>
+      </w:r>
+      <w:r>
+        <w:rPr>
+          <w:rFonts w:ascii="Times New Roman" w:eastAsia="Times New Roman" w:hAnsi="Times New Roman" w:cs="Times New Roman"/>
+          <w:color w:val="2D3B45"/>
+          <w:sz w:val="24"/>
+          <w:szCs w:val="24"/>
+        </w:rPr>
+        <w:t xml:space="preserve">. I will be considering the following </w:t>
+      </w:r>
+      <w:r>
+        <w:rPr>
+          <w:rFonts w:ascii="Times New Roman" w:eastAsia="Times New Roman" w:hAnsi="Times New Roman" w:cs="Times New Roman"/>
+          <w:color w:val="2D3B45"/>
+          <w:sz w:val="24"/>
+          <w:szCs w:val="24"/>
+        </w:rPr>
+        <w:t xml:space="preserve">ACS </w:t>
+      </w:r>
+      <w:r>
+        <w:rPr>
+          <w:rFonts w:ascii="Times New Roman" w:eastAsia="Times New Roman" w:hAnsi="Times New Roman" w:cs="Times New Roman"/>
+          <w:color w:val="2D3B45"/>
+          <w:sz w:val="24"/>
+          <w:szCs w:val="24"/>
+        </w:rPr>
+        <w:t xml:space="preserve">variables in my analysis: region, metropolitan area status, </w:t>
+      </w:r>
+      <w:r>
+        <w:rPr>
+          <w:rFonts w:ascii="Times New Roman" w:eastAsia="Times New Roman" w:hAnsi="Times New Roman" w:cs="Times New Roman"/>
+          <w:color w:val="2D3B45"/>
+          <w:sz w:val="24"/>
+          <w:szCs w:val="24"/>
+        </w:rPr>
+        <w:t xml:space="preserve">indigenous peoples homeland status, household income, family size, sex, age, marital status, Hispanic identity, U.S. citizenship, years spent in the USA, English speaking ability, veteran status, employment status, education level, and a variety of disability measuring variables which I will consolidate into one binary variable. I will </w:t>
+      </w:r>
+      <w:r>
+        <w:rPr>
+          <w:rFonts w:ascii="Times New Roman" w:eastAsia="Times New Roman" w:hAnsi="Times New Roman" w:cs="Times New Roman"/>
+          <w:color w:val="2D3B45"/>
+          <w:sz w:val="24"/>
+          <w:szCs w:val="24"/>
+        </w:rPr>
+        <w:t xml:space="preserve">also </w:t>
+      </w:r>
+      <w:r>
+        <w:rPr>
+          <w:rFonts w:ascii="Times New Roman" w:eastAsia="Times New Roman" w:hAnsi="Times New Roman" w:cs="Times New Roman"/>
+          <w:color w:val="2D3B45"/>
+          <w:sz w:val="24"/>
+          <w:szCs w:val="24"/>
+        </w:rPr>
+        <w:t>consider interactions among race and sex</w:t>
+      </w:r>
+      <w:r>
+        <w:rPr>
+          <w:rFonts w:ascii="Times New Roman" w:eastAsia="Times New Roman" w:hAnsi="Times New Roman" w:cs="Times New Roman"/>
+          <w:color w:val="2D3B45"/>
+          <w:sz w:val="24"/>
+          <w:szCs w:val="24"/>
+        </w:rPr>
+        <w:t>,</w:t>
+      </w:r>
+      <w:r>
+        <w:rPr>
+          <w:rFonts w:ascii="Times New Roman" w:eastAsia="Times New Roman" w:hAnsi="Times New Roman" w:cs="Times New Roman"/>
+          <w:color w:val="2D3B45"/>
+          <w:sz w:val="24"/>
+          <w:szCs w:val="24"/>
+        </w:rPr>
+        <w:t xml:space="preserve"> sex and age</w:t>
+      </w:r>
+      <w:r>
+        <w:rPr>
+          <w:rFonts w:ascii="Times New Roman" w:eastAsia="Times New Roman" w:hAnsi="Times New Roman" w:cs="Times New Roman"/>
+          <w:color w:val="2D3B45"/>
+          <w:sz w:val="24"/>
+          <w:szCs w:val="24"/>
+        </w:rPr>
+        <w:t xml:space="preserve">, </w:t>
+      </w:r>
+      <w:r>
+        <w:rPr>
+          <w:rFonts w:ascii="Times New Roman" w:eastAsia="Times New Roman" w:hAnsi="Times New Roman" w:cs="Times New Roman"/>
+          <w:color w:val="2D3B45"/>
+          <w:sz w:val="24"/>
+          <w:szCs w:val="24"/>
+        </w:rPr>
+        <w:t>age and sex</w:t>
+      </w:r>
+      <w:r>
+        <w:rPr>
+          <w:rFonts w:ascii="Times New Roman" w:eastAsia="Times New Roman" w:hAnsi="Times New Roman" w:cs="Times New Roman"/>
+          <w:color w:val="2D3B45"/>
+          <w:sz w:val="24"/>
+          <w:szCs w:val="24"/>
+        </w:rPr>
+        <w:t>,</w:t>
+      </w:r>
+      <w:r>
+        <w:rPr>
+          <w:rFonts w:ascii="Times New Roman" w:eastAsia="Times New Roman" w:hAnsi="Times New Roman" w:cs="Times New Roman"/>
+          <w:color w:val="2D3B45"/>
+          <w:sz w:val="24"/>
+          <w:szCs w:val="24"/>
+        </w:rPr>
+        <w:t xml:space="preserve"> and metropolitan area status and family size. All these regressors will provide me with a complete and nuanced representation of each household when using models to predict </w:t>
+      </w:r>
+      <w:r>
+        <w:rPr>
+          <w:rFonts w:ascii="Times New Roman" w:eastAsia="Times New Roman" w:hAnsi="Times New Roman" w:cs="Times New Roman"/>
+          <w:color w:val="2D3B45"/>
+          <w:sz w:val="24"/>
+          <w:szCs w:val="24"/>
+        </w:rPr>
+        <w:t xml:space="preserve">the </w:t>
+      </w:r>
+      <w:r>
+        <w:rPr>
+          <w:rFonts w:ascii="Times New Roman" w:eastAsia="Times New Roman" w:hAnsi="Times New Roman" w:cs="Times New Roman"/>
+          <w:color w:val="2D3B45"/>
+          <w:sz w:val="24"/>
+          <w:szCs w:val="24"/>
+        </w:rPr>
+        <w:t xml:space="preserve">output variable: SNAP participation. </w:t>
+      </w:r>
+    </w:p>
+    <w:p>
+      <w:pPr>
+        <w:shd w:val="clear" w:color="auto" w:fill="FFFFFF"/>
+        <w:spacing w:after="0" w:line="480" w:lineRule="auto"/>
+        <w:ind w:firstLine="360"/>
+        <w:rPr>
+          <w:rFonts w:ascii="Times New Roman" w:eastAsia="Times New Roman" w:hAnsi="Times New Roman" w:cs="Times New Roman"/>
+          <w:color w:val="2D3B45"/>
+          <w:sz w:val="24"/>
+          <w:szCs w:val="24"/>
+        </w:rPr>
+      </w:pPr>
+      <w:r>
+        <w:rPr>
+          <w:rFonts w:ascii="Times New Roman" w:eastAsia="Times New Roman" w:hAnsi="Times New Roman" w:cs="Times New Roman"/>
+          <w:color w:val="2D3B45"/>
+          <w:sz w:val="24"/>
+          <w:szCs w:val="24"/>
+          <w:highlight w:val="yellow"/>
+        </w:rPr>
+        <w:t>INSERT TABLE HERE WITH ALL VARS (CODE ABBREVIATIONS AND MEANING).</w:t>
+      </w:r>
+    </w:p>
+    <w:p>
+      <w:pPr>
+        <w:pStyle w:val="ListParagraph"/>
         <w:numPr>
           <w:ilvl w:val="0"/>
-          <w:numId w:val="1"/>
+          <w:numId w:val="3"/>
         </w:numPr>
         <w:shd w:val="clear" w:color="auto" w:fill="FFFFFF"/>
-        <w:spacing w:before="100" w:beforeAutospacing="1" w:after="100" w:afterAutospacing="1" w:line="240" w:lineRule="auto"/>
-        <w:ind w:left="1095"/>
-        <w:rPr>
-          <w:rFonts w:ascii="Lato" w:eastAsia="Times New Roman" w:hAnsi="Lato" w:cs="Times New Roman"/>
-          <w:color w:val="2D3B45"/>
-          <w:sz w:val="24"/>
-          <w:szCs w:val="24"/>
-        </w:rPr>
-      </w:pPr>
-      <w:r>
-        <w:rPr>
-          <w:rFonts w:ascii="Lato" w:eastAsia="Times New Roman" w:hAnsi="Lato" w:cs="Times New Roman"/>
-          <w:color w:val="2D3B45"/>
-          <w:sz w:val="24"/>
-          <w:szCs w:val="24"/>
-        </w:rPr>
-        <w:t>Methodology (</w:t>
-      </w:r>
-      <w:proofErr w:type="spellStart"/>
-      <w:r>
-        <w:rPr>
-          <w:rFonts w:ascii="Lato" w:eastAsia="Times New Roman" w:hAnsi="Lato" w:cs="Times New Roman"/>
-          <w:color w:val="2D3B45"/>
-          <w:sz w:val="24"/>
-          <w:szCs w:val="24"/>
-        </w:rPr>
-        <w:t>ie</w:t>
-      </w:r>
-      <w:proofErr w:type="spellEnd"/>
-      <w:r>
-        <w:rPr>
-          <w:rFonts w:ascii="Lato" w:eastAsia="Times New Roman" w:hAnsi="Lato" w:cs="Times New Roman"/>
-          <w:color w:val="2D3B45"/>
-          <w:sz w:val="24"/>
-          <w:szCs w:val="24"/>
-        </w:rPr>
-        <w:t>, what method are you applying, how do you apply it to your project, how does it answer your question?)</w:t>
-      </w:r>
-    </w:p>
-    <w:p>
-      <w:pPr>
+        <w:spacing w:after="0" w:line="480" w:lineRule="auto"/>
+        <w:rPr>
+          <w:rFonts w:ascii="Times New Roman" w:eastAsia="Times New Roman" w:hAnsi="Times New Roman" w:cs="Times New Roman"/>
+          <w:color w:val="2D3B45"/>
+          <w:sz w:val="24"/>
+          <w:szCs w:val="24"/>
+        </w:rPr>
+      </w:pPr>
+      <w:r>
+        <w:rPr>
+          <w:rFonts w:ascii="Times New Roman" w:eastAsia="Times New Roman" w:hAnsi="Times New Roman" w:cs="Times New Roman"/>
+          <w:color w:val="2D3B45"/>
+          <w:sz w:val="24"/>
+          <w:szCs w:val="24"/>
+        </w:rPr>
+        <w:t>Methodology</w:t>
+      </w:r>
+    </w:p>
+    <w:p>
+      <w:pPr>
+        <w:pBdr>
+          <w:top w:val="nil"/>
+          <w:left w:val="nil"/>
+          <w:bottom w:val="nil"/>
+          <w:right w:val="nil"/>
+          <w:between w:val="nil"/>
+        </w:pBdr>
+        <w:spacing w:after="0" w:line="480" w:lineRule="auto"/>
+        <w:ind w:firstLine="360"/>
+        <w:rPr>
+          <w:rFonts w:ascii="Times New Roman" w:eastAsia="Times New Roman" w:hAnsi="Times New Roman" w:cs="Times New Roman"/>
+          <w:sz w:val="24"/>
+          <w:szCs w:val="24"/>
+        </w:rPr>
+      </w:pPr>
+      <w:r>
+        <w:rPr>
+          <w:rFonts w:ascii="Times New Roman" w:eastAsia="Times New Roman" w:hAnsi="Times New Roman" w:cs="Times New Roman"/>
+          <w:sz w:val="24"/>
+          <w:szCs w:val="24"/>
+        </w:rPr>
+        <w:t xml:space="preserve">I </w:t>
+      </w:r>
+      <w:r>
+        <w:rPr>
+          <w:rFonts w:ascii="Times New Roman" w:eastAsia="Times New Roman" w:hAnsi="Times New Roman" w:cs="Times New Roman"/>
+          <w:sz w:val="24"/>
+          <w:szCs w:val="24"/>
+        </w:rPr>
+        <w:t>used</w:t>
+      </w:r>
+      <w:r>
+        <w:rPr>
+          <w:rFonts w:ascii="Times New Roman" w:eastAsia="Times New Roman" w:hAnsi="Times New Roman" w:cs="Times New Roman"/>
+          <w:sz w:val="24"/>
+          <w:szCs w:val="24"/>
+        </w:rPr>
+        <w:t xml:space="preserve"> </w:t>
+      </w:r>
+      <w:r>
+        <w:rPr>
+          <w:rFonts w:ascii="Times New Roman" w:eastAsia="Times New Roman" w:hAnsi="Times New Roman" w:cs="Times New Roman"/>
+          <w:sz w:val="24"/>
+          <w:szCs w:val="24"/>
+        </w:rPr>
+        <w:t>many</w:t>
+      </w:r>
+      <w:r>
+        <w:rPr>
+          <w:rFonts w:ascii="Times New Roman" w:eastAsia="Times New Roman" w:hAnsi="Times New Roman" w:cs="Times New Roman"/>
+          <w:sz w:val="24"/>
+          <w:szCs w:val="24"/>
+        </w:rPr>
+        <w:t xml:space="preserve"> different machine learning methods to assess the possibly non-linear relationship between SNAP participation and key demographic factors. </w:t>
+      </w:r>
+      <w:r>
+        <w:rPr>
+          <w:rFonts w:ascii="Times New Roman" w:eastAsia="Times New Roman" w:hAnsi="Times New Roman" w:cs="Times New Roman"/>
+          <w:sz w:val="24"/>
+          <w:szCs w:val="24"/>
+        </w:rPr>
+        <w:t xml:space="preserve">I began by cleaning and normalizing the data such that all variables were numerical with a mean of zero and equal weight. I then </w:t>
+      </w:r>
+      <w:r>
+        <w:rPr>
+          <w:rFonts w:ascii="Times New Roman" w:eastAsia="Times New Roman" w:hAnsi="Times New Roman" w:cs="Times New Roman"/>
+          <w:sz w:val="24"/>
+          <w:szCs w:val="24"/>
+        </w:rPr>
+        <w:lastRenderedPageBreak/>
+        <w:t xml:space="preserve">divided the data sample into a training set and a testing set so that I was able to check for out-of-sample accuracy. </w:t>
+      </w:r>
+    </w:p>
+    <w:p>
+      <w:pPr>
+        <w:pBdr>
+          <w:top w:val="nil"/>
+          <w:left w:val="nil"/>
+          <w:bottom w:val="nil"/>
+          <w:right w:val="nil"/>
+          <w:between w:val="nil"/>
+        </w:pBdr>
+        <w:spacing w:after="0" w:line="480" w:lineRule="auto"/>
+        <w:ind w:firstLine="360"/>
+        <w:rPr>
+          <w:rFonts w:ascii="Times New Roman" w:eastAsia="Times New Roman" w:hAnsi="Times New Roman" w:cs="Times New Roman"/>
+          <w:sz w:val="24"/>
+          <w:szCs w:val="24"/>
+        </w:rPr>
+      </w:pPr>
+      <w:r>
+        <w:rPr>
+          <w:rFonts w:ascii="Times New Roman" w:eastAsia="Times New Roman" w:hAnsi="Times New Roman" w:cs="Times New Roman"/>
+          <w:sz w:val="24"/>
+          <w:szCs w:val="24"/>
+        </w:rPr>
+        <w:t xml:space="preserve">Using the previously mentioned regressors, </w:t>
+      </w:r>
+      <w:r>
+        <w:rPr>
+          <w:rFonts w:ascii="Times New Roman" w:eastAsia="Times New Roman" w:hAnsi="Times New Roman" w:cs="Times New Roman"/>
+          <w:sz w:val="24"/>
+          <w:szCs w:val="24"/>
+        </w:rPr>
+        <w:t xml:space="preserve">I </w:t>
+      </w:r>
+      <w:r>
+        <w:rPr>
+          <w:rFonts w:ascii="Times New Roman" w:eastAsia="Times New Roman" w:hAnsi="Times New Roman" w:cs="Times New Roman"/>
+          <w:sz w:val="24"/>
+          <w:szCs w:val="24"/>
+        </w:rPr>
+        <w:t xml:space="preserve">performed an OLS </w:t>
+      </w:r>
+      <w:r>
+        <w:rPr>
+          <w:rFonts w:ascii="Times New Roman" w:eastAsia="Times New Roman" w:hAnsi="Times New Roman" w:cs="Times New Roman"/>
+          <w:sz w:val="24"/>
+          <w:szCs w:val="24"/>
+        </w:rPr>
+        <w:t>regression</w:t>
+      </w:r>
+      <w:r>
+        <w:rPr>
+          <w:rFonts w:ascii="Times New Roman" w:eastAsia="Times New Roman" w:hAnsi="Times New Roman" w:cs="Times New Roman"/>
+          <w:sz w:val="24"/>
+          <w:szCs w:val="24"/>
+        </w:rPr>
+        <w:t xml:space="preserve"> </w:t>
+      </w:r>
+      <w:r>
+        <w:rPr>
+          <w:rFonts w:ascii="Times New Roman" w:eastAsia="Times New Roman" w:hAnsi="Times New Roman" w:cs="Times New Roman"/>
+          <w:sz w:val="24"/>
+          <w:szCs w:val="24"/>
+        </w:rPr>
+        <w:t xml:space="preserve">on the training data </w:t>
+      </w:r>
+      <w:r>
+        <w:rPr>
+          <w:rFonts w:ascii="Times New Roman" w:eastAsia="Times New Roman" w:hAnsi="Times New Roman" w:cs="Times New Roman"/>
+          <w:sz w:val="24"/>
+          <w:szCs w:val="24"/>
+        </w:rPr>
+        <w:t xml:space="preserve">as a benchmark with which to compare the </w:t>
+      </w:r>
+      <w:r>
+        <w:rPr>
+          <w:rFonts w:ascii="Times New Roman" w:eastAsia="Times New Roman" w:hAnsi="Times New Roman" w:cs="Times New Roman"/>
+          <w:sz w:val="24"/>
+          <w:szCs w:val="24"/>
+        </w:rPr>
+        <w:t>other</w:t>
+      </w:r>
+      <w:r>
+        <w:rPr>
+          <w:rFonts w:ascii="Times New Roman" w:eastAsia="Times New Roman" w:hAnsi="Times New Roman" w:cs="Times New Roman"/>
+          <w:sz w:val="24"/>
+          <w:szCs w:val="24"/>
+        </w:rPr>
+        <w:t xml:space="preserve"> estimators. I then performed</w:t>
+      </w:r>
+      <w:r>
+        <w:rPr>
+          <w:rFonts w:ascii="Times New Roman" w:eastAsia="Times New Roman" w:hAnsi="Times New Roman" w:cs="Times New Roman"/>
+          <w:sz w:val="24"/>
+          <w:szCs w:val="24"/>
+        </w:rPr>
+        <w:t xml:space="preserve"> a LASSO regression and a Ridge regression </w:t>
+      </w:r>
+      <w:r>
+        <w:rPr>
+          <w:rFonts w:ascii="Times New Roman" w:eastAsia="Times New Roman" w:hAnsi="Times New Roman" w:cs="Times New Roman"/>
+          <w:sz w:val="24"/>
+          <w:szCs w:val="24"/>
+        </w:rPr>
+        <w:t>on the training data</w:t>
+      </w:r>
+      <w:r>
+        <w:rPr>
+          <w:rFonts w:ascii="Times New Roman" w:eastAsia="Times New Roman" w:hAnsi="Times New Roman" w:cs="Times New Roman"/>
+          <w:sz w:val="24"/>
+          <w:szCs w:val="24"/>
+        </w:rPr>
+        <w:t xml:space="preserve"> to account for the possibility of overfitting. I</w:t>
+      </w:r>
+      <w:r>
+        <w:rPr>
+          <w:rFonts w:ascii="Times New Roman" w:eastAsia="Times New Roman" w:hAnsi="Times New Roman" w:cs="Times New Roman"/>
+          <w:sz w:val="24"/>
+          <w:szCs w:val="24"/>
+        </w:rPr>
+        <w:t xml:space="preserve"> compare</w:t>
+      </w:r>
+      <w:r>
+        <w:rPr>
+          <w:rFonts w:ascii="Times New Roman" w:eastAsia="Times New Roman" w:hAnsi="Times New Roman" w:cs="Times New Roman"/>
+          <w:sz w:val="24"/>
+          <w:szCs w:val="24"/>
+        </w:rPr>
+        <w:t>d</w:t>
+      </w:r>
+      <w:r>
+        <w:rPr>
+          <w:rFonts w:ascii="Times New Roman" w:eastAsia="Times New Roman" w:hAnsi="Times New Roman" w:cs="Times New Roman"/>
+          <w:sz w:val="24"/>
+          <w:szCs w:val="24"/>
+        </w:rPr>
+        <w:t xml:space="preserve"> the result</w:t>
+      </w:r>
+      <w:r>
+        <w:rPr>
+          <w:rFonts w:ascii="Times New Roman" w:eastAsia="Times New Roman" w:hAnsi="Times New Roman" w:cs="Times New Roman"/>
+          <w:sz w:val="24"/>
+          <w:szCs w:val="24"/>
+        </w:rPr>
+        <w:t xml:space="preserve">ing coefficients across the three </w:t>
+      </w:r>
+      <w:r>
+        <w:rPr>
+          <w:rFonts w:ascii="Times New Roman" w:eastAsia="Times New Roman" w:hAnsi="Times New Roman" w:cs="Times New Roman"/>
+          <w:sz w:val="24"/>
+          <w:szCs w:val="24"/>
+        </w:rPr>
+        <w:t>regressions</w:t>
+      </w:r>
+      <w:r>
+        <w:rPr>
+          <w:rFonts w:ascii="Times New Roman" w:eastAsia="Times New Roman" w:hAnsi="Times New Roman" w:cs="Times New Roman"/>
+          <w:sz w:val="24"/>
+          <w:szCs w:val="24"/>
+        </w:rPr>
+        <w:t xml:space="preserve"> and</w:t>
+      </w:r>
+      <w:r>
+        <w:rPr>
+          <w:rFonts w:ascii="Times New Roman" w:eastAsia="Times New Roman" w:hAnsi="Times New Roman" w:cs="Times New Roman"/>
+          <w:sz w:val="24"/>
+          <w:szCs w:val="24"/>
+        </w:rPr>
+        <w:t xml:space="preserve"> </w:t>
+      </w:r>
+      <w:r>
+        <w:rPr>
+          <w:rFonts w:ascii="Times New Roman" w:eastAsia="Times New Roman" w:hAnsi="Times New Roman" w:cs="Times New Roman"/>
+          <w:sz w:val="24"/>
+          <w:szCs w:val="24"/>
+        </w:rPr>
+        <w:t>calculated the mean squared error for each regression using the testing group to check for out-of-sample accuracy. Using the</w:t>
+      </w:r>
+      <w:r>
+        <w:rPr>
+          <w:rFonts w:ascii="Times New Roman" w:eastAsia="Times New Roman" w:hAnsi="Times New Roman" w:cs="Times New Roman"/>
+          <w:sz w:val="24"/>
+          <w:szCs w:val="24"/>
+        </w:rPr>
+        <w:t xml:space="preserve"> </w:t>
+      </w:r>
+      <w:r>
+        <w:rPr>
+          <w:rFonts w:ascii="Times New Roman" w:eastAsia="Times New Roman" w:hAnsi="Times New Roman" w:cs="Times New Roman"/>
+          <w:sz w:val="24"/>
+          <w:szCs w:val="24"/>
+        </w:rPr>
+        <w:t xml:space="preserve">feature selection benefits of the </w:t>
+      </w:r>
+      <w:r>
+        <w:rPr>
+          <w:rFonts w:ascii="Times New Roman" w:eastAsia="Times New Roman" w:hAnsi="Times New Roman" w:cs="Times New Roman"/>
+          <w:sz w:val="24"/>
+          <w:szCs w:val="24"/>
+        </w:rPr>
+        <w:t>LASSO regression, I also created a list of the variables that were determined to be most predictive, meaning they did not go to zero in the regression.</w:t>
+      </w:r>
+      <w:r>
+        <w:rPr>
+          <w:rFonts w:ascii="Times New Roman" w:eastAsia="Times New Roman" w:hAnsi="Times New Roman" w:cs="Times New Roman"/>
+          <w:sz w:val="24"/>
+          <w:szCs w:val="24"/>
+        </w:rPr>
+        <w:t xml:space="preserve"> </w:t>
+      </w:r>
+    </w:p>
+    <w:p>
+      <w:pPr>
+        <w:pBdr>
+          <w:top w:val="nil"/>
+          <w:left w:val="nil"/>
+          <w:bottom w:val="nil"/>
+          <w:right w:val="nil"/>
+          <w:between w:val="nil"/>
+        </w:pBdr>
+        <w:spacing w:after="0" w:line="480" w:lineRule="auto"/>
+        <w:ind w:firstLine="360"/>
+        <w:rPr>
+          <w:rFonts w:ascii="Times New Roman" w:eastAsia="Times New Roman" w:hAnsi="Times New Roman" w:cs="Times New Roman"/>
+          <w:sz w:val="24"/>
+          <w:szCs w:val="24"/>
+        </w:rPr>
+      </w:pPr>
+      <w:r>
+        <w:rPr>
+          <w:rFonts w:ascii="Times New Roman" w:eastAsia="Times New Roman" w:hAnsi="Times New Roman" w:cs="Times New Roman"/>
+          <w:sz w:val="24"/>
+          <w:szCs w:val="24"/>
+        </w:rPr>
+        <w:t xml:space="preserve">Finally, I intend to train a neural network on the training group, apply it to the testing group, and calculate its mean squared error </w:t>
+      </w:r>
+      <w:r>
+        <w:rPr>
+          <w:rFonts w:ascii="Times New Roman" w:eastAsia="Times New Roman" w:hAnsi="Times New Roman" w:cs="Times New Roman"/>
+          <w:sz w:val="24"/>
+          <w:szCs w:val="24"/>
+        </w:rPr>
+        <w:t>to</w:t>
+      </w:r>
+      <w:r>
+        <w:rPr>
+          <w:rFonts w:ascii="Times New Roman" w:eastAsia="Times New Roman" w:hAnsi="Times New Roman" w:cs="Times New Roman"/>
+          <w:sz w:val="24"/>
+          <w:szCs w:val="24"/>
+        </w:rPr>
+        <w:t xml:space="preserve"> compare it with the other machine learning methods I am employing. I will </w:t>
+      </w:r>
+      <w:r>
+        <w:rPr>
+          <w:rFonts w:ascii="Times New Roman" w:eastAsia="Times New Roman" w:hAnsi="Times New Roman" w:cs="Times New Roman"/>
+          <w:sz w:val="24"/>
+          <w:szCs w:val="24"/>
+        </w:rPr>
+        <w:t xml:space="preserve">interpret the results and </w:t>
+      </w:r>
+      <w:r>
+        <w:rPr>
+          <w:rFonts w:ascii="Times New Roman" w:eastAsia="Times New Roman" w:hAnsi="Times New Roman" w:cs="Times New Roman"/>
+          <w:sz w:val="24"/>
+          <w:szCs w:val="24"/>
+        </w:rPr>
+        <w:t xml:space="preserve">determine the most suitable method </w:t>
+      </w:r>
+      <w:r>
+        <w:rPr>
+          <w:rFonts w:ascii="Times New Roman" w:eastAsia="Times New Roman" w:hAnsi="Times New Roman" w:cs="Times New Roman"/>
+          <w:sz w:val="24"/>
+          <w:szCs w:val="24"/>
+        </w:rPr>
+        <w:t>based on the minimum</w:t>
+      </w:r>
+      <w:r>
+        <w:rPr>
+          <w:rFonts w:ascii="Times New Roman" w:eastAsia="Times New Roman" w:hAnsi="Times New Roman" w:cs="Times New Roman"/>
+          <w:sz w:val="24"/>
+          <w:szCs w:val="24"/>
+        </w:rPr>
+        <w:t xml:space="preserve"> mean squared error and human reasoning</w:t>
+      </w:r>
+      <w:r>
+        <w:rPr>
+          <w:rFonts w:ascii="Times New Roman" w:eastAsia="Times New Roman" w:hAnsi="Times New Roman" w:cs="Times New Roman"/>
+          <w:sz w:val="24"/>
+          <w:szCs w:val="24"/>
+        </w:rPr>
+        <w:t>.</w:t>
+      </w:r>
+      <w:r>
+        <w:rPr>
+          <w:rFonts w:ascii="Times New Roman" w:eastAsia="Times New Roman" w:hAnsi="Times New Roman" w:cs="Times New Roman"/>
+          <w:sz w:val="24"/>
+          <w:szCs w:val="24"/>
+        </w:rPr>
+        <w:t xml:space="preserve"> This methodology will allow me to observe how the use of different linear and non-linear estimators may model SNAP data differently. It will also allow me to discover which demographic variables are most correlated with SNAP non-participation in Rhode Island and how they are correlated with the output so that I can determine which groups are most likely to be underserved by the Supplemental Nutrition Assistance Program in Rhode Island. </w:t>
+      </w:r>
+    </w:p>
+    <w:p>
+      <w:pPr>
+        <w:pStyle w:val="ListParagraph"/>
         <w:numPr>
           <w:ilvl w:val="0"/>
-          <w:numId w:val="1"/>
+          <w:numId w:val="3"/>
         </w:numPr>
         <w:shd w:val="clear" w:color="auto" w:fill="FFFFFF"/>
-        <w:spacing w:before="100" w:beforeAutospacing="1" w:after="100" w:afterAutospacing="1" w:line="240" w:lineRule="auto"/>
-        <w:ind w:left="1095"/>
-        <w:rPr>
-          <w:rFonts w:ascii="Lato" w:eastAsia="Times New Roman" w:hAnsi="Lato" w:cs="Times New Roman"/>
-          <w:color w:val="2D3B45"/>
-          <w:sz w:val="24"/>
-          <w:szCs w:val="24"/>
-        </w:rPr>
-      </w:pPr>
-      <w:r>
-        <w:rPr>
-          <w:rFonts w:ascii="Lato" w:eastAsia="Times New Roman" w:hAnsi="Lato" w:cs="Times New Roman"/>
-          <w:color w:val="2D3B45"/>
-          <w:sz w:val="24"/>
-          <w:szCs w:val="24"/>
-        </w:rPr>
-        <w:t>Results or Expected Results</w:t>
-      </w:r>
-    </w:p>
-    <w:p>
-      <w:pPr>
+        <w:spacing w:after="0" w:line="480" w:lineRule="auto"/>
+        <w:rPr>
+          <w:rFonts w:ascii="Times New Roman" w:eastAsia="Times New Roman" w:hAnsi="Times New Roman" w:cs="Times New Roman"/>
+          <w:sz w:val="24"/>
+          <w:szCs w:val="24"/>
+        </w:rPr>
+      </w:pPr>
+      <w:r>
+        <w:rPr>
+          <w:rFonts w:ascii="Times New Roman" w:eastAsia="Times New Roman" w:hAnsi="Times New Roman" w:cs="Times New Roman"/>
+          <w:sz w:val="24"/>
+          <w:szCs w:val="24"/>
+        </w:rPr>
+        <w:t>Results</w:t>
+      </w:r>
+      <w:r>
+        <w:rPr>
+          <w:rFonts w:ascii="Times New Roman" w:eastAsia="Times New Roman" w:hAnsi="Times New Roman" w:cs="Times New Roman"/>
+          <w:sz w:val="24"/>
+          <w:szCs w:val="24"/>
+        </w:rPr>
+        <w:t>/Expected Results</w:t>
+      </w:r>
+    </w:p>
+    <w:p>
+      <w:pPr>
+        <w:shd w:val="clear" w:color="auto" w:fill="FFFFFF"/>
+        <w:spacing w:after="0" w:line="480" w:lineRule="auto"/>
+        <w:ind w:firstLine="360"/>
+        <w:rPr>
+          <w:rFonts w:ascii="Times New Roman" w:eastAsia="Times New Roman" w:hAnsi="Times New Roman" w:cs="Times New Roman"/>
+          <w:sz w:val="24"/>
+          <w:szCs w:val="24"/>
+        </w:rPr>
+      </w:pPr>
+      <w:r>
+        <w:rPr>
+          <w:rFonts w:ascii="Times New Roman" w:eastAsia="Times New Roman" w:hAnsi="Times New Roman" w:cs="Times New Roman"/>
+          <w:sz w:val="24"/>
+          <w:szCs w:val="24"/>
+        </w:rPr>
+        <w:t xml:space="preserve">In my research thus far, I have found that </w:t>
+      </w:r>
+      <w:r>
+        <w:rPr>
+          <w:rFonts w:ascii="Times New Roman" w:eastAsia="Times New Roman" w:hAnsi="Times New Roman" w:cs="Times New Roman"/>
+          <w:sz w:val="24"/>
+          <w:szCs w:val="24"/>
+        </w:rPr>
+        <w:t xml:space="preserve">the Ridge regression has produced the smallest mean squared error equal to about </w:t>
+      </w:r>
+      <w:r>
+        <w:rPr>
+          <w:rFonts w:ascii="Times New Roman" w:eastAsia="Times New Roman" w:hAnsi="Times New Roman" w:cs="Times New Roman"/>
+          <w:sz w:val="24"/>
+          <w:szCs w:val="24"/>
+        </w:rPr>
+        <w:t>2.</w:t>
+      </w:r>
+      <w:r>
+        <w:rPr>
+          <w:rFonts w:ascii="Times New Roman" w:eastAsia="Times New Roman" w:hAnsi="Times New Roman" w:cs="Times New Roman"/>
+          <w:sz w:val="24"/>
+          <w:szCs w:val="24"/>
+        </w:rPr>
+        <w:t>60</w:t>
+      </w:r>
+      <w:r>
+        <w:rPr>
+          <w:rFonts w:ascii="Times New Roman" w:eastAsia="Times New Roman" w:hAnsi="Times New Roman" w:cs="Times New Roman"/>
+          <w:sz w:val="24"/>
+          <w:szCs w:val="24"/>
+        </w:rPr>
+        <w:t>e-26</w:t>
+      </w:r>
+      <w:r>
+        <w:rPr>
+          <w:rFonts w:ascii="Times New Roman" w:eastAsia="Times New Roman" w:hAnsi="Times New Roman" w:cs="Times New Roman"/>
+          <w:sz w:val="24"/>
+          <w:szCs w:val="24"/>
+        </w:rPr>
+        <w:t>. The LASSO regression gives a slightly less accurate out-of-sample prediction with a mean squared error of about 2.7</w:t>
+      </w:r>
+      <w:r>
+        <w:rPr>
+          <w:rFonts w:ascii="Times New Roman" w:eastAsia="Times New Roman" w:hAnsi="Times New Roman" w:cs="Times New Roman"/>
+          <w:sz w:val="24"/>
+          <w:szCs w:val="24"/>
+        </w:rPr>
+        <w:t>5</w:t>
+      </w:r>
+      <w:r>
+        <w:rPr>
+          <w:rFonts w:ascii="Times New Roman" w:eastAsia="Times New Roman" w:hAnsi="Times New Roman" w:cs="Times New Roman"/>
+          <w:sz w:val="24"/>
+          <w:szCs w:val="24"/>
+        </w:rPr>
+        <w:t>e-26.</w:t>
+      </w:r>
+      <w:r>
+        <w:rPr>
+          <w:rFonts w:ascii="Times New Roman" w:eastAsia="Times New Roman" w:hAnsi="Times New Roman" w:cs="Times New Roman"/>
+          <w:sz w:val="24"/>
+          <w:szCs w:val="24"/>
+        </w:rPr>
+        <w:t xml:space="preserve"> </w:t>
+      </w:r>
+      <w:r>
+        <w:rPr>
+          <w:rFonts w:ascii="Times New Roman" w:eastAsia="Times New Roman" w:hAnsi="Times New Roman" w:cs="Times New Roman"/>
+          <w:sz w:val="24"/>
+          <w:szCs w:val="24"/>
+        </w:rPr>
+        <w:t>The LASSO regression selected level of education</w:t>
+      </w:r>
+      <w:r>
+        <w:rPr>
+          <w:rFonts w:ascii="Times New Roman" w:eastAsia="Times New Roman" w:hAnsi="Times New Roman" w:cs="Times New Roman"/>
+          <w:sz w:val="24"/>
+          <w:szCs w:val="24"/>
+        </w:rPr>
+        <w:t>, age, the age and race interaction variable,</w:t>
+      </w:r>
+      <w:r>
+        <w:rPr>
+          <w:rFonts w:ascii="Times New Roman" w:eastAsia="Times New Roman" w:hAnsi="Times New Roman" w:cs="Times New Roman"/>
+          <w:sz w:val="24"/>
+          <w:szCs w:val="24"/>
+        </w:rPr>
+        <w:t xml:space="preserve"> marital status</w:t>
+      </w:r>
+      <w:r>
+        <w:rPr>
+          <w:rFonts w:ascii="Times New Roman" w:eastAsia="Times New Roman" w:hAnsi="Times New Roman" w:cs="Times New Roman"/>
+          <w:sz w:val="24"/>
+          <w:szCs w:val="24"/>
+        </w:rPr>
+        <w:t xml:space="preserve">, </w:t>
+      </w:r>
+      <w:r>
+        <w:rPr>
+          <w:rFonts w:ascii="Times New Roman" w:eastAsia="Times New Roman" w:hAnsi="Times New Roman" w:cs="Times New Roman"/>
+          <w:sz w:val="24"/>
+          <w:szCs w:val="24"/>
+        </w:rPr>
+        <w:t xml:space="preserve">employment </w:t>
+      </w:r>
+      <w:r>
+        <w:rPr>
+          <w:rFonts w:ascii="Times New Roman" w:eastAsia="Times New Roman" w:hAnsi="Times New Roman" w:cs="Times New Roman"/>
+          <w:sz w:val="24"/>
+          <w:szCs w:val="24"/>
+        </w:rPr>
+        <w:lastRenderedPageBreak/>
+        <w:t>status</w:t>
+      </w:r>
+      <w:r>
+        <w:rPr>
+          <w:rFonts w:ascii="Times New Roman" w:eastAsia="Times New Roman" w:hAnsi="Times New Roman" w:cs="Times New Roman"/>
+          <w:sz w:val="24"/>
+          <w:szCs w:val="24"/>
+        </w:rPr>
+        <w:t>, residence on an indigenous homeland,</w:t>
+      </w:r>
+      <w:r>
+        <w:rPr>
+          <w:rFonts w:ascii="Times New Roman" w:eastAsia="Times New Roman" w:hAnsi="Times New Roman" w:cs="Times New Roman"/>
+          <w:sz w:val="24"/>
+          <w:szCs w:val="24"/>
+        </w:rPr>
+        <w:t xml:space="preserve"> veteran status</w:t>
+      </w:r>
+      <w:r>
+        <w:rPr>
+          <w:rFonts w:ascii="Times New Roman" w:eastAsia="Times New Roman" w:hAnsi="Times New Roman" w:cs="Times New Roman"/>
+          <w:sz w:val="24"/>
+          <w:szCs w:val="24"/>
+        </w:rPr>
+        <w:t>,</w:t>
+      </w:r>
+      <w:r>
+        <w:rPr>
+          <w:rFonts w:ascii="Times New Roman" w:eastAsia="Times New Roman" w:hAnsi="Times New Roman" w:cs="Times New Roman"/>
+          <w:sz w:val="24"/>
+          <w:szCs w:val="24"/>
+        </w:rPr>
+        <w:t xml:space="preserve"> </w:t>
+      </w:r>
+      <w:r>
+        <w:rPr>
+          <w:rFonts w:ascii="Times New Roman" w:eastAsia="Times New Roman" w:hAnsi="Times New Roman" w:cs="Times New Roman"/>
+          <w:sz w:val="24"/>
+          <w:szCs w:val="24"/>
+        </w:rPr>
+        <w:t xml:space="preserve">living in a metropolitan area, </w:t>
+      </w:r>
+      <w:r>
+        <w:rPr>
+          <w:rFonts w:ascii="Times New Roman" w:eastAsia="Times New Roman" w:hAnsi="Times New Roman" w:cs="Times New Roman"/>
+          <w:sz w:val="24"/>
+          <w:szCs w:val="24"/>
+        </w:rPr>
+        <w:t>citizenship</w:t>
+      </w:r>
+      <w:r>
+        <w:rPr>
+          <w:rFonts w:ascii="Times New Roman" w:eastAsia="Times New Roman" w:hAnsi="Times New Roman" w:cs="Times New Roman"/>
+          <w:sz w:val="24"/>
+          <w:szCs w:val="24"/>
+        </w:rPr>
+        <w:t>, and the sex and race interaction variable</w:t>
+      </w:r>
+      <w:r>
+        <w:rPr>
+          <w:rFonts w:ascii="Times New Roman" w:eastAsia="Times New Roman" w:hAnsi="Times New Roman" w:cs="Times New Roman"/>
+          <w:sz w:val="24"/>
+          <w:szCs w:val="24"/>
+        </w:rPr>
+        <w:t xml:space="preserve"> to be the ten variables most highly correlated with SNAP participation. More specifically, low levels of education, </w:t>
+      </w:r>
+      <w:r>
+        <w:rPr>
+          <w:rFonts w:ascii="Times New Roman" w:eastAsia="Times New Roman" w:hAnsi="Times New Roman" w:cs="Times New Roman"/>
+          <w:sz w:val="24"/>
+          <w:szCs w:val="24"/>
+        </w:rPr>
+        <w:t>old</w:t>
+      </w:r>
+      <w:r>
+        <w:rPr>
+          <w:rFonts w:ascii="Times New Roman" w:eastAsia="Times New Roman" w:hAnsi="Times New Roman" w:cs="Times New Roman"/>
+          <w:sz w:val="24"/>
+          <w:szCs w:val="24"/>
+        </w:rPr>
+        <w:t xml:space="preserve"> age, </w:t>
+      </w:r>
+      <w:r>
+        <w:rPr>
+          <w:rFonts w:ascii="Times New Roman" w:eastAsia="Times New Roman" w:hAnsi="Times New Roman" w:cs="Times New Roman"/>
+          <w:sz w:val="24"/>
+          <w:szCs w:val="24"/>
+        </w:rPr>
+        <w:t xml:space="preserve">and living in an indigenous homeland designated area are highly correlated with SNAP non-participation. I intend to </w:t>
+      </w:r>
+      <w:r>
+        <w:rPr>
+          <w:rFonts w:ascii="Times New Roman" w:eastAsia="Times New Roman" w:hAnsi="Times New Roman" w:cs="Times New Roman"/>
+          <w:sz w:val="24"/>
+          <w:szCs w:val="24"/>
+        </w:rPr>
+        <w:t>further interpret</w:t>
+      </w:r>
+      <w:r>
+        <w:rPr>
+          <w:rFonts w:ascii="Times New Roman" w:eastAsia="Times New Roman" w:hAnsi="Times New Roman" w:cs="Times New Roman"/>
+          <w:sz w:val="24"/>
+          <w:szCs w:val="24"/>
+        </w:rPr>
+        <w:t xml:space="preserve"> and explain the other notable coefficients before the final draft</w:t>
+      </w:r>
+      <w:r>
+        <w:rPr>
+          <w:rFonts w:ascii="Times New Roman" w:eastAsia="Times New Roman" w:hAnsi="Times New Roman" w:cs="Times New Roman"/>
+          <w:sz w:val="24"/>
+          <w:szCs w:val="24"/>
+        </w:rPr>
+        <w:t xml:space="preserve"> using plots and graphs created in Python.</w:t>
+      </w:r>
+    </w:p>
+    <w:p>
+      <w:pPr>
+        <w:shd w:val="clear" w:color="auto" w:fill="FFFFFF"/>
+        <w:spacing w:after="0" w:line="480" w:lineRule="auto"/>
+        <w:ind w:firstLine="360"/>
+        <w:rPr>
+          <w:rFonts w:ascii="Times New Roman" w:eastAsia="Times New Roman" w:hAnsi="Times New Roman" w:cs="Times New Roman"/>
+          <w:sz w:val="24"/>
+          <w:szCs w:val="24"/>
+        </w:rPr>
+      </w:pPr>
+      <w:r>
+        <w:rPr>
+          <w:rFonts w:ascii="Times New Roman" w:eastAsia="Times New Roman" w:hAnsi="Times New Roman" w:cs="Times New Roman"/>
+          <w:sz w:val="24"/>
+          <w:szCs w:val="24"/>
+        </w:rPr>
+        <w:t xml:space="preserve">The OLS regression was the least accurate out of sample, although only by a small margin. Its mean squared error was about 2.65e-25. I found that coefficients across the OLS regression were generally larger in absolute value compared to those of the Ridge regression, which is fitting with the design of the model. </w:t>
+      </w:r>
+    </w:p>
+    <w:p>
+      <w:pPr>
+        <w:shd w:val="clear" w:color="auto" w:fill="FFFFFF"/>
+        <w:spacing w:after="0" w:line="480" w:lineRule="auto"/>
+        <w:ind w:left="360"/>
+        <w:rPr>
+          <w:rFonts w:ascii="Times New Roman" w:eastAsia="Times New Roman" w:hAnsi="Times New Roman" w:cs="Times New Roman"/>
+          <w:sz w:val="24"/>
+          <w:szCs w:val="24"/>
+        </w:rPr>
+      </w:pPr>
+      <w:proofErr w:type="gramStart"/>
+      <w:r>
+        <w:rPr>
+          <w:rFonts w:ascii="Times New Roman" w:eastAsia="Times New Roman" w:hAnsi="Times New Roman" w:cs="Times New Roman"/>
+          <w:sz w:val="24"/>
+          <w:szCs w:val="24"/>
+          <w:highlight w:val="yellow"/>
+        </w:rPr>
+        <w:t>INSERT</w:t>
+      </w:r>
+      <w:r>
+        <w:rPr>
+          <w:rFonts w:ascii="Times New Roman" w:eastAsia="Times New Roman" w:hAnsi="Times New Roman" w:cs="Times New Roman"/>
+          <w:sz w:val="24"/>
+          <w:szCs w:val="24"/>
+          <w:highlight w:val="yellow"/>
+        </w:rPr>
+        <w:t xml:space="preserve"> </w:t>
+      </w:r>
+      <w:r>
+        <w:rPr>
+          <w:rFonts w:ascii="Times New Roman" w:eastAsia="Times New Roman" w:hAnsi="Times New Roman" w:cs="Times New Roman"/>
+          <w:sz w:val="24"/>
+          <w:szCs w:val="24"/>
+          <w:highlight w:val="yellow"/>
+        </w:rPr>
+        <w:t xml:space="preserve"> TABLE</w:t>
+      </w:r>
+      <w:proofErr w:type="gramEnd"/>
+      <w:r>
+        <w:rPr>
+          <w:rFonts w:ascii="Times New Roman" w:eastAsia="Times New Roman" w:hAnsi="Times New Roman" w:cs="Times New Roman"/>
+          <w:sz w:val="24"/>
+          <w:szCs w:val="24"/>
+          <w:highlight w:val="yellow"/>
+        </w:rPr>
+        <w:t xml:space="preserve"> WITH ALL COEFFICIENTS FOR 3 REGRESSIONS</w:t>
+      </w:r>
+      <w:r>
+        <w:rPr>
+          <w:rFonts w:ascii="Times New Roman" w:eastAsia="Times New Roman" w:hAnsi="Times New Roman" w:cs="Times New Roman"/>
+          <w:sz w:val="24"/>
+          <w:szCs w:val="24"/>
+          <w:highlight w:val="yellow"/>
+        </w:rPr>
+        <w:t xml:space="preserve"> (</w:t>
+      </w:r>
+      <w:r>
+        <w:rPr>
+          <w:rFonts w:ascii="Times New Roman" w:eastAsia="Times New Roman" w:hAnsi="Times New Roman" w:cs="Times New Roman"/>
+          <w:sz w:val="24"/>
+          <w:szCs w:val="24"/>
+          <w:highlight w:val="yellow"/>
+        </w:rPr>
+        <w:t>data</w:t>
+      </w:r>
+      <w:r>
+        <w:rPr>
+          <w:rFonts w:ascii="Times New Roman" w:eastAsia="Times New Roman" w:hAnsi="Times New Roman" w:cs="Times New Roman"/>
+          <w:sz w:val="24"/>
+          <w:szCs w:val="24"/>
+          <w:highlight w:val="yellow"/>
+        </w:rPr>
+        <w:t xml:space="preserve"> below)</w:t>
+      </w:r>
+    </w:p>
+    <w:p>
+      <w:pPr>
+        <w:shd w:val="clear" w:color="auto" w:fill="FFFFFF"/>
+        <w:spacing w:after="0" w:line="480" w:lineRule="auto"/>
+        <w:ind w:left="360"/>
+        <w:rPr>
+          <w:rFonts w:ascii="Times New Roman" w:eastAsia="Times New Roman" w:hAnsi="Times New Roman" w:cs="Times New Roman"/>
+          <w:sz w:val="24"/>
+          <w:szCs w:val="24"/>
+        </w:rPr>
+      </w:pPr>
+      <w:r>
+        <w:rPr>
+          <w:rFonts w:ascii="Times New Roman" w:eastAsia="Times New Roman" w:hAnsi="Times New Roman" w:cs="Times New Roman"/>
+          <w:sz w:val="24"/>
+          <w:szCs w:val="24"/>
+        </w:rPr>
+        <w:drawing>
+          <wp:inline distT="0" distB="0" distL="0" distR="0" wp14:anchorId="0F025088" wp14:editId="66D81DC3">
+            <wp:extent cx="4381725" cy="3238666"/>
+            <wp:effectExtent l="0" t="0" r="0" b="0"/>
+            <wp:docPr id="1" name="Picture 1" descr="A screenshot of a computer&#10;&#10;Description automatically generated with low confidence"/>
+            <wp:cNvGraphicFramePr>
+              <a:graphicFrameLocks xmlns:a="http://schemas.openxmlformats.org/drawingml/2006/main" noChangeAspect="1"/>
+            </wp:cNvGraphicFramePr>
+            <a:graphic xmlns:a="http://schemas.openxmlformats.org/drawingml/2006/main">
+              <a:graphicData uri="http://schemas.openxmlformats.org/drawingml/2006/picture">
+                <pic:pic xmlns:pic="http://schemas.openxmlformats.org/drawingml/2006/picture">
+                  <pic:nvPicPr>
+                    <pic:cNvPr id="1" name="Picture 1" descr="A screenshot of a computer&#10;&#10;Description automatically generated with low confidence"/>
+                    <pic:cNvPicPr/>
+                  </pic:nvPicPr>
+                  <pic:blipFill>
+                    <a:blip r:embed="rId8"/>
+                    <a:stretch>
+                      <a:fillRect/>
+                    </a:stretch>
+                  </pic:blipFill>
+                  <pic:spPr>
+                    <a:xfrm>
+                      <a:off x="0" y="0"/>
+                      <a:ext cx="4381725" cy="3238666"/>
+                    </a:xfrm>
+                    <a:prstGeom prst="rect">
+                      <a:avLst/>
+                    </a:prstGeom>
+                  </pic:spPr>
+                </pic:pic>
+              </a:graphicData>
+            </a:graphic>
+          </wp:inline>
+        </w:drawing>
+      </w:r>
+    </w:p>
+    <w:p>
+      <w:pPr>
+        <w:shd w:val="clear" w:color="auto" w:fill="FFFFFF"/>
+        <w:spacing w:after="0" w:line="480" w:lineRule="auto"/>
+        <w:ind w:left="360"/>
+        <w:rPr>
+          <w:rFonts w:ascii="Times New Roman" w:eastAsia="Times New Roman" w:hAnsi="Times New Roman" w:cs="Times New Roman"/>
+          <w:sz w:val="24"/>
+          <w:szCs w:val="24"/>
+        </w:rPr>
+      </w:pPr>
+      <w:r>
+        <w:rPr>
+          <w:rFonts w:ascii="Times New Roman" w:eastAsia="Times New Roman" w:hAnsi="Times New Roman" w:cs="Times New Roman"/>
+          <w:sz w:val="24"/>
+          <w:szCs w:val="24"/>
+        </w:rPr>
+        <w:tab/>
+      </w:r>
+      <w:r>
+        <w:rPr>
+          <w:rFonts w:ascii="Times New Roman" w:eastAsia="Times New Roman" w:hAnsi="Times New Roman" w:cs="Times New Roman"/>
+          <w:sz w:val="24"/>
+          <w:szCs w:val="24"/>
+        </w:rPr>
+        <w:t xml:space="preserve">While I have yet to perform the neural network, I expect the Ridge regression to be the most accurate out-of-sample model considering the neural networks are often prone to overfitting. Given this information, I will need to compare the features selected by the </w:t>
+      </w:r>
+      <w:r>
+        <w:rPr>
+          <w:rFonts w:ascii="Times New Roman" w:eastAsia="Times New Roman" w:hAnsi="Times New Roman" w:cs="Times New Roman"/>
+          <w:sz w:val="24"/>
+          <w:szCs w:val="24"/>
+        </w:rPr>
+        <w:lastRenderedPageBreak/>
+        <w:t xml:space="preserve">LASSO regression with those most heavily weighted in the RIDGE regression to make </w:t>
+      </w:r>
+      <w:proofErr w:type="gramStart"/>
+      <w:r>
+        <w:rPr>
+          <w:rFonts w:ascii="Times New Roman" w:eastAsia="Times New Roman" w:hAnsi="Times New Roman" w:cs="Times New Roman"/>
+          <w:sz w:val="24"/>
+          <w:szCs w:val="24"/>
+        </w:rPr>
+        <w:t>a final conclusion</w:t>
+      </w:r>
+      <w:proofErr w:type="gramEnd"/>
+      <w:r>
+        <w:rPr>
+          <w:rFonts w:ascii="Times New Roman" w:eastAsia="Times New Roman" w:hAnsi="Times New Roman" w:cs="Times New Roman"/>
+          <w:sz w:val="24"/>
+          <w:szCs w:val="24"/>
+        </w:rPr>
+        <w:t xml:space="preserve"> about which demographic features are most highly correlated with SNAP non-participation. I will show the differences in out-of-sample estimation by the four models using line plots (below). I will also include a table showing the mean squared errors side-by-side for easy comparison.</w:t>
+      </w:r>
+    </w:p>
+    <w:p>
+      <w:pPr>
+        <w:shd w:val="clear" w:color="auto" w:fill="FFFFFF"/>
+        <w:spacing w:after="0" w:line="480" w:lineRule="auto"/>
+        <w:ind w:left="360"/>
+        <w:rPr>
+          <w:rFonts w:ascii="Times New Roman" w:eastAsia="Times New Roman" w:hAnsi="Times New Roman" w:cs="Times New Roman"/>
+          <w:sz w:val="24"/>
+          <w:szCs w:val="24"/>
+          <w:highlight w:val="yellow"/>
+        </w:rPr>
+      </w:pPr>
+      <w:r>
+        <w:rPr>
+          <w:rFonts w:ascii="Times New Roman" w:eastAsia="Times New Roman" w:hAnsi="Times New Roman" w:cs="Times New Roman"/>
+          <w:sz w:val="24"/>
+          <w:szCs w:val="24"/>
+          <w:highlight w:val="yellow"/>
+        </w:rPr>
+        <w:t xml:space="preserve">INSERT LINE PLOT WITH LINE TRACKING ACTUAL TEST DATA </w:t>
+      </w:r>
+      <w:r>
+        <w:rPr>
+          <w:rFonts w:ascii="Times New Roman" w:eastAsia="Times New Roman" w:hAnsi="Times New Roman" w:cs="Times New Roman"/>
+          <w:sz w:val="24"/>
+          <w:szCs w:val="24"/>
+          <w:highlight w:val="yellow"/>
+        </w:rPr>
+        <w:t xml:space="preserve">AND LINES FOR EACH </w:t>
+      </w:r>
+      <w:r>
+        <w:rPr>
+          <w:rFonts w:ascii="Times New Roman" w:eastAsia="Times New Roman" w:hAnsi="Times New Roman" w:cs="Times New Roman"/>
+          <w:sz w:val="24"/>
+          <w:szCs w:val="24"/>
+          <w:highlight w:val="yellow"/>
+        </w:rPr>
+        <w:t xml:space="preserve">MACHINE LEARNING ESTIMATOR </w:t>
+      </w:r>
+      <w:r>
+        <w:rPr>
+          <w:rFonts w:ascii="Times New Roman" w:eastAsia="Times New Roman" w:hAnsi="Times New Roman" w:cs="Times New Roman"/>
+          <w:sz w:val="24"/>
+          <w:szCs w:val="24"/>
+          <w:highlight w:val="yellow"/>
+        </w:rPr>
+        <w:t>(</w:t>
+      </w:r>
+      <w:r>
+        <w:rPr>
+          <w:rFonts w:ascii="Times New Roman" w:eastAsia="Times New Roman" w:hAnsi="Times New Roman" w:cs="Times New Roman"/>
+          <w:sz w:val="24"/>
+          <w:szCs w:val="24"/>
+          <w:highlight w:val="yellow"/>
+        </w:rPr>
+        <w:t>TESTING SET</w:t>
+      </w:r>
+      <w:r>
+        <w:rPr>
+          <w:rFonts w:ascii="Times New Roman" w:eastAsia="Times New Roman" w:hAnsi="Times New Roman" w:cs="Times New Roman"/>
+          <w:sz w:val="24"/>
+          <w:szCs w:val="24"/>
+          <w:highlight w:val="yellow"/>
+        </w:rPr>
+        <w:t>)</w:t>
+      </w:r>
+      <w:r>
+        <w:rPr>
+          <w:rFonts w:ascii="Times New Roman" w:eastAsia="Times New Roman" w:hAnsi="Times New Roman" w:cs="Times New Roman"/>
+          <w:sz w:val="24"/>
+          <w:szCs w:val="24"/>
+          <w:highlight w:val="yellow"/>
+        </w:rPr>
+        <w:t>.</w:t>
+      </w:r>
+    </w:p>
+    <w:p>
+      <w:pPr>
+        <w:shd w:val="clear" w:color="auto" w:fill="FFFFFF"/>
+        <w:spacing w:after="0" w:line="480" w:lineRule="auto"/>
+        <w:ind w:left="360"/>
+        <w:rPr>
+          <w:rFonts w:ascii="Times New Roman" w:eastAsia="Times New Roman" w:hAnsi="Times New Roman" w:cs="Times New Roman"/>
+          <w:sz w:val="24"/>
+          <w:szCs w:val="24"/>
+          <w:highlight w:val="yellow"/>
+        </w:rPr>
+      </w:pPr>
+    </w:p>
+    <w:p>
+      <w:pPr>
+        <w:shd w:val="clear" w:color="auto" w:fill="FFFFFF"/>
+        <w:spacing w:after="0" w:line="480" w:lineRule="auto"/>
+        <w:ind w:left="360"/>
+        <w:rPr>
+          <w:rFonts w:ascii="Times New Roman" w:eastAsia="Times New Roman" w:hAnsi="Times New Roman" w:cs="Times New Roman"/>
+          <w:sz w:val="24"/>
+          <w:szCs w:val="24"/>
+        </w:rPr>
+      </w:pPr>
+      <w:r>
+        <w:rPr>
+          <w:rFonts w:ascii="Times New Roman" w:eastAsia="Times New Roman" w:hAnsi="Times New Roman" w:cs="Times New Roman"/>
+          <w:sz w:val="24"/>
+          <w:szCs w:val="24"/>
+          <w:highlight w:val="yellow"/>
+        </w:rPr>
+        <w:t xml:space="preserve">INSERT </w:t>
+      </w:r>
+      <w:r>
+        <w:rPr>
+          <w:rFonts w:ascii="Times New Roman" w:eastAsia="Times New Roman" w:hAnsi="Times New Roman" w:cs="Times New Roman"/>
+          <w:sz w:val="24"/>
+          <w:szCs w:val="24"/>
+          <w:highlight w:val="yellow"/>
+        </w:rPr>
+        <w:t>TABLE WITH ALL MEAN SQUARED ERRORS</w:t>
+      </w:r>
+      <w:r>
+        <w:rPr>
+          <w:rFonts w:ascii="Times New Roman" w:eastAsia="Times New Roman" w:hAnsi="Times New Roman" w:cs="Times New Roman"/>
+          <w:sz w:val="24"/>
+          <w:szCs w:val="24"/>
+        </w:rPr>
+        <w:t>.</w:t>
+      </w:r>
+    </w:p>
+    <w:p>
+      <w:pPr>
+        <w:pStyle w:val="ListParagraph"/>
         <w:numPr>
           <w:ilvl w:val="0"/>
-          <w:numId w:val="1"/>
+          <w:numId w:val="3"/>
         </w:numPr>
         <w:shd w:val="clear" w:color="auto" w:fill="FFFFFF"/>
-        <w:spacing w:before="100" w:beforeAutospacing="1" w:after="100" w:afterAutospacing="1" w:line="240" w:lineRule="auto"/>
-        <w:ind w:left="1095"/>
-        <w:rPr>
-          <w:rFonts w:ascii="Lato" w:eastAsia="Times New Roman" w:hAnsi="Lato" w:cs="Times New Roman"/>
-          <w:color w:val="2D3B45"/>
-          <w:sz w:val="24"/>
-          <w:szCs w:val="24"/>
-        </w:rPr>
-      </w:pPr>
-      <w:r>
-        <w:rPr>
-          <w:rFonts w:ascii="Lato" w:eastAsia="Times New Roman" w:hAnsi="Lato" w:cs="Times New Roman"/>
-          <w:color w:val="2D3B45"/>
+        <w:spacing w:after="0" w:line="480" w:lineRule="auto"/>
+        <w:rPr>
+          <w:rFonts w:ascii="Times New Roman" w:eastAsia="Times New Roman" w:hAnsi="Times New Roman" w:cs="Times New Roman"/>
+          <w:sz w:val="24"/>
+          <w:szCs w:val="24"/>
+        </w:rPr>
+      </w:pPr>
+      <w:r>
+        <w:rPr>
+          <w:rFonts w:ascii="Times New Roman" w:eastAsia="Times New Roman" w:hAnsi="Times New Roman" w:cs="Times New Roman"/>
           <w:sz w:val="24"/>
           <w:szCs w:val="24"/>
         </w:rPr>
@@ -194,157 +1879,433 @@
     </w:p>
     <w:p>
       <w:pPr>
-        <w:numPr>
-          <w:ilvl w:val="0"/>
-          <w:numId w:val="1"/>
-        </w:numPr>
         <w:shd w:val="clear" w:color="auto" w:fill="FFFFFF"/>
-        <w:spacing w:before="100" w:beforeAutospacing="1" w:after="100" w:afterAutospacing="1" w:line="240" w:lineRule="auto"/>
-        <w:ind w:left="1095"/>
-        <w:rPr>
-          <w:rFonts w:ascii="Lato" w:eastAsia="Times New Roman" w:hAnsi="Lato" w:cs="Times New Roman"/>
-          <w:color w:val="2D3B45"/>
-          <w:sz w:val="24"/>
-          <w:szCs w:val="24"/>
-        </w:rPr>
-      </w:pPr>
-      <w:r>
-        <w:rPr>
-          <w:rFonts w:ascii="Lato" w:eastAsia="Times New Roman" w:hAnsi="Lato" w:cs="Times New Roman"/>
-          <w:color w:val="2D3B45"/>
-          <w:sz w:val="24"/>
-          <w:szCs w:val="24"/>
-        </w:rPr>
-        <w:t>Bibliography (Chicago style citations)</w:t>
+        <w:spacing w:after="0" w:line="480" w:lineRule="auto"/>
+        <w:ind w:firstLine="360"/>
+        <w:rPr>
+          <w:rFonts w:ascii="Times New Roman" w:eastAsia="Times New Roman" w:hAnsi="Times New Roman" w:cs="Times New Roman"/>
+          <w:sz w:val="24"/>
+          <w:szCs w:val="24"/>
+        </w:rPr>
+      </w:pPr>
+      <w:r>
+        <w:rPr>
+          <w:rFonts w:ascii="Times New Roman" w:eastAsia="Times New Roman" w:hAnsi="Times New Roman" w:cs="Times New Roman"/>
+          <w:sz w:val="24"/>
+          <w:szCs w:val="24"/>
+        </w:rPr>
+        <w:t xml:space="preserve">Through my coursework in economics at Brown, it has become clear that economists are habitual and slow to adopt modern tools, especially those related to computer science, a field in which many economists do not have a robust background. However, through my research into demographic factors correlated with the Supplemental Nutrition Assistance Program, it has become clear that machine learning methods deserve a place in economics research. Using the Ridge regression, I was able to develop a more accurate predictor of SNAP participation based on economic factors. I was also able to determine which factors are most predictive of SNAP participation using the LASSO regression. </w:t>
       </w:r>
     </w:p>
     <w:p>
       <w:pPr>
         <w:shd w:val="clear" w:color="auto" w:fill="FFFFFF"/>
-        <w:spacing w:before="180" w:after="180" w:line="240" w:lineRule="auto"/>
-        <w:rPr>
-          <w:rFonts w:ascii="Lato" w:eastAsia="Times New Roman" w:hAnsi="Lato" w:cs="Times New Roman"/>
-          <w:color w:val="2D3B45"/>
-          <w:sz w:val="24"/>
-          <w:szCs w:val="24"/>
-        </w:rPr>
-      </w:pPr>
-      <w:r>
-        <w:rPr>
-          <w:rFonts w:ascii="Lato" w:eastAsia="Times New Roman" w:hAnsi="Lato" w:cs="Times New Roman"/>
-          <w:color w:val="2D3B45"/>
-          <w:sz w:val="24"/>
-          <w:szCs w:val="24"/>
-        </w:rPr>
-        <w:t>Within each section, you should include:</w:t>
-      </w:r>
-    </w:p>
-    <w:p>
-      <w:pPr>
-        <w:numPr>
-          <w:ilvl w:val="0"/>
-          <w:numId w:val="2"/>
-        </w:numPr>
+        <w:spacing w:after="0" w:line="480" w:lineRule="auto"/>
+        <w:ind w:firstLine="360"/>
+        <w:rPr>
+          <w:rFonts w:ascii="Times New Roman" w:eastAsia="Times New Roman" w:hAnsi="Times New Roman" w:cs="Times New Roman"/>
+          <w:sz w:val="24"/>
+          <w:szCs w:val="24"/>
+        </w:rPr>
+      </w:pPr>
+      <w:r>
+        <w:rPr>
+          <w:rFonts w:ascii="Times New Roman" w:eastAsia="Times New Roman" w:hAnsi="Times New Roman" w:cs="Times New Roman"/>
+          <w:sz w:val="24"/>
+          <w:szCs w:val="24"/>
+        </w:rPr>
+        <w:t xml:space="preserve">From this I found people who (insert key demographic predictors here) are least likely to utilize SNAP benefits for which they are eligible. While it is important to note that this research does not identify why these groups of people are less likely to participate in SNAP, it provides a starting point for further research </w:t>
+      </w:r>
+      <w:r>
+        <w:rPr>
+          <w:rFonts w:ascii="Times New Roman" w:eastAsia="Times New Roman" w:hAnsi="Times New Roman" w:cs="Times New Roman"/>
+          <w:sz w:val="24"/>
+          <w:szCs w:val="24"/>
+        </w:rPr>
+        <w:t>into what policies or social phenomena may be preventing these groups from accessing their benefits. It also provides</w:t>
+      </w:r>
+      <w:r>
+        <w:rPr>
+          <w:rFonts w:ascii="Times New Roman" w:eastAsia="Times New Roman" w:hAnsi="Times New Roman" w:cs="Times New Roman"/>
+          <w:sz w:val="24"/>
+          <w:szCs w:val="24"/>
+        </w:rPr>
+        <w:t xml:space="preserve"> intuition </w:t>
+      </w:r>
+      <w:r>
+        <w:rPr>
+          <w:rFonts w:ascii="Times New Roman" w:eastAsia="Times New Roman" w:hAnsi="Times New Roman" w:cs="Times New Roman"/>
+          <w:sz w:val="24"/>
+          <w:szCs w:val="24"/>
+        </w:rPr>
+        <w:t xml:space="preserve">around which groups need </w:t>
+      </w:r>
+      <w:r>
+        <w:rPr>
+          <w:rFonts w:ascii="Times New Roman" w:eastAsia="Times New Roman" w:hAnsi="Times New Roman" w:cs="Times New Roman"/>
+          <w:sz w:val="24"/>
+          <w:szCs w:val="24"/>
+        </w:rPr>
+        <w:lastRenderedPageBreak/>
+        <w:t>more attention from SNAP, which</w:t>
+      </w:r>
+      <w:r>
+        <w:rPr>
+          <w:rFonts w:ascii="Times New Roman" w:eastAsia="Times New Roman" w:hAnsi="Times New Roman" w:cs="Times New Roman"/>
+          <w:sz w:val="24"/>
+          <w:szCs w:val="24"/>
+        </w:rPr>
+        <w:t xml:space="preserve"> can</w:t>
+      </w:r>
+      <w:r>
+        <w:rPr>
+          <w:rFonts w:ascii="Times New Roman" w:eastAsia="Times New Roman" w:hAnsi="Times New Roman" w:cs="Times New Roman"/>
+          <w:sz w:val="24"/>
+          <w:szCs w:val="24"/>
+        </w:rPr>
+        <w:t xml:space="preserve"> </w:t>
+      </w:r>
+      <w:r>
+        <w:rPr>
+          <w:rFonts w:ascii="Times New Roman" w:eastAsia="Times New Roman" w:hAnsi="Times New Roman" w:cs="Times New Roman"/>
+          <w:sz w:val="24"/>
+          <w:szCs w:val="24"/>
+        </w:rPr>
+        <w:t>guide policy decisions</w:t>
+      </w:r>
+      <w:r>
+        <w:rPr>
+          <w:rFonts w:ascii="Times New Roman" w:eastAsia="Times New Roman" w:hAnsi="Times New Roman" w:cs="Times New Roman"/>
+          <w:sz w:val="24"/>
+          <w:szCs w:val="24"/>
+        </w:rPr>
+        <w:t xml:space="preserve">. Although I chose to focus specifically on Rhode Island, this same methodology can be applied in any state to address SNAP non-participation. This would be especially useful in states with participation rates lower than the national average. It also could be applied to national samples with the addition of state as a categorical regressor. </w:t>
+      </w:r>
+    </w:p>
+    <w:p>
+      <w:pPr>
         <w:shd w:val="clear" w:color="auto" w:fill="FFFFFF"/>
-        <w:spacing w:before="100" w:beforeAutospacing="1" w:after="100" w:afterAutospacing="1" w:line="240" w:lineRule="auto"/>
-        <w:ind w:left="1095"/>
-        <w:rPr>
-          <w:rFonts w:ascii="Lato" w:eastAsia="Times New Roman" w:hAnsi="Lato" w:cs="Times New Roman"/>
-          <w:color w:val="2D3B45"/>
-          <w:sz w:val="24"/>
-          <w:szCs w:val="24"/>
-        </w:rPr>
-      </w:pPr>
-      <w:r>
-        <w:rPr>
-          <w:rFonts w:ascii="Lato" w:eastAsia="Times New Roman" w:hAnsi="Lato" w:cs="Times New Roman"/>
-          <w:color w:val="2D3B45"/>
-          <w:sz w:val="24"/>
-          <w:szCs w:val="24"/>
-        </w:rPr>
-        <w:t>Lists of topics and concepts to discuss in each section or things written in paragraph form with clear topic sentences</w:t>
-      </w:r>
-    </w:p>
-    <w:p>
-      <w:pPr>
-        <w:numPr>
-          <w:ilvl w:val="0"/>
-          <w:numId w:val="2"/>
-        </w:numPr>
+        <w:spacing w:after="0" w:line="480" w:lineRule="auto"/>
+        <w:ind w:firstLine="360"/>
+        <w:rPr>
+          <w:rFonts w:ascii="Times New Roman" w:eastAsia="Times New Roman" w:hAnsi="Times New Roman" w:cs="Times New Roman"/>
+          <w:sz w:val="24"/>
+          <w:szCs w:val="24"/>
+        </w:rPr>
+      </w:pPr>
+    </w:p>
+    <w:p>
+      <w:pPr>
+        <w:spacing w:after="0" w:line="480" w:lineRule="auto"/>
+        <w:rPr>
+          <w:rFonts w:ascii="Times New Roman" w:eastAsia="Times New Roman" w:hAnsi="Times New Roman" w:cs="Times New Roman"/>
+          <w:sz w:val="24"/>
+          <w:szCs w:val="24"/>
+        </w:rPr>
+      </w:pPr>
+      <w:r>
+        <w:rPr>
+          <w:rFonts w:ascii="Times New Roman" w:eastAsia="Times New Roman" w:hAnsi="Times New Roman" w:cs="Times New Roman"/>
+          <w:sz w:val="24"/>
+          <w:szCs w:val="24"/>
+        </w:rPr>
+        <w:br w:type="page"/>
+      </w:r>
+    </w:p>
+    <w:p>
+      <w:pPr>
         <w:shd w:val="clear" w:color="auto" w:fill="FFFFFF"/>
-        <w:spacing w:before="100" w:beforeAutospacing="1" w:after="100" w:afterAutospacing="1" w:line="240" w:lineRule="auto"/>
-        <w:ind w:left="1095"/>
-        <w:rPr>
-          <w:rFonts w:ascii="Lato" w:eastAsia="Times New Roman" w:hAnsi="Lato" w:cs="Times New Roman"/>
-          <w:color w:val="2D3B45"/>
-          <w:sz w:val="24"/>
-          <w:szCs w:val="24"/>
-        </w:rPr>
-      </w:pPr>
-      <w:r>
-        <w:rPr>
-          <w:rFonts w:ascii="Lato" w:eastAsia="Times New Roman" w:hAnsi="Lato" w:cs="Times New Roman"/>
-          <w:color w:val="2D3B45"/>
-          <w:sz w:val="24"/>
-          <w:szCs w:val="24"/>
-        </w:rPr>
-        <w:t>Citations and descriptions for the methodology, data, topic of the project</w:t>
-      </w:r>
-    </w:p>
-    <w:p>
-      <w:pPr>
-        <w:numPr>
-          <w:ilvl w:val="0"/>
-          <w:numId w:val="2"/>
-        </w:numPr>
+        <w:spacing w:after="0" w:line="480" w:lineRule="auto"/>
+        <w:ind w:left="360" w:hanging="360"/>
+        <w:jc w:val="center"/>
+        <w:rPr>
+          <w:rFonts w:ascii="Times New Roman" w:eastAsia="Times New Roman" w:hAnsi="Times New Roman" w:cs="Times New Roman"/>
+          <w:sz w:val="24"/>
+          <w:szCs w:val="24"/>
+        </w:rPr>
+      </w:pPr>
+      <w:r>
+        <w:rPr>
+          <w:rFonts w:ascii="Times New Roman" w:eastAsia="Times New Roman" w:hAnsi="Times New Roman" w:cs="Times New Roman"/>
+          <w:sz w:val="24"/>
+          <w:szCs w:val="24"/>
+        </w:rPr>
+        <w:lastRenderedPageBreak/>
+        <w:t>Bibliography</w:t>
+      </w:r>
+    </w:p>
+    <w:p>
+      <w:pPr>
         <w:shd w:val="clear" w:color="auto" w:fill="FFFFFF"/>
-        <w:spacing w:before="100" w:beforeAutospacing="1" w:after="100" w:afterAutospacing="1" w:line="240" w:lineRule="auto"/>
-        <w:ind w:left="1095"/>
-        <w:rPr>
-          <w:rFonts w:ascii="Lato" w:eastAsia="Times New Roman" w:hAnsi="Lato" w:cs="Times New Roman"/>
-          <w:color w:val="2D3B45"/>
-          <w:sz w:val="24"/>
-          <w:szCs w:val="24"/>
-        </w:rPr>
-      </w:pPr>
-      <w:r>
-        <w:rPr>
-          <w:rFonts w:ascii="Lato" w:eastAsia="Times New Roman" w:hAnsi="Lato" w:cs="Times New Roman"/>
-          <w:color w:val="2D3B45"/>
-          <w:sz w:val="24"/>
-          <w:szCs w:val="24"/>
-        </w:rPr>
-        <w:t>Add to information beyond the topic proposal with regards to the intro, data descriptions, and methodology</w:t>
-      </w:r>
-    </w:p>
-    <w:p>
-      <w:pPr>
-        <w:numPr>
-          <w:ilvl w:val="0"/>
-          <w:numId w:val="2"/>
-        </w:numPr>
+        <w:spacing w:after="0" w:line="480" w:lineRule="auto"/>
+        <w:ind w:left="360" w:hanging="360"/>
+        <w:rPr>
+          <w:rFonts w:ascii="Times New Roman" w:eastAsia="Times New Roman" w:hAnsi="Times New Roman" w:cs="Times New Roman"/>
+          <w:sz w:val="24"/>
+          <w:szCs w:val="24"/>
+        </w:rPr>
+      </w:pPr>
+      <w:proofErr w:type="spellStart"/>
+      <w:r>
+        <w:rPr>
+          <w:rFonts w:ascii="Times New Roman" w:eastAsia="Times New Roman" w:hAnsi="Times New Roman" w:cs="Times New Roman"/>
+          <w:sz w:val="24"/>
+          <w:szCs w:val="24"/>
+        </w:rPr>
+        <w:t>Schanzenbach</w:t>
+      </w:r>
+      <w:proofErr w:type="spellEnd"/>
+      <w:r>
+        <w:rPr>
+          <w:rFonts w:ascii="Times New Roman" w:eastAsia="Times New Roman" w:hAnsi="Times New Roman" w:cs="Times New Roman"/>
+          <w:sz w:val="24"/>
+          <w:szCs w:val="24"/>
+        </w:rPr>
+        <w:t xml:space="preserve">, </w:t>
+      </w:r>
+      <w:r>
+        <w:rPr>
+          <w:rFonts w:ascii="Times New Roman" w:eastAsia="Times New Roman" w:hAnsi="Times New Roman" w:cs="Times New Roman"/>
+          <w:sz w:val="24"/>
+          <w:szCs w:val="24"/>
+        </w:rPr>
+        <w:t>Diane Whitmore. 2023. “Understanding SNAP: An Overview of Recent Research.” Food Policy 114 (January). EBSCOhost.</w:t>
+      </w:r>
+    </w:p>
+    <w:p>
+      <w:pPr>
         <w:shd w:val="clear" w:color="auto" w:fill="FFFFFF"/>
-        <w:spacing w:before="100" w:beforeAutospacing="1" w:after="100" w:afterAutospacing="1" w:line="240" w:lineRule="auto"/>
-        <w:ind w:left="1095"/>
-        <w:rPr>
-          <w:rFonts w:ascii="Lato" w:eastAsia="Times New Roman" w:hAnsi="Lato" w:cs="Times New Roman"/>
-          <w:color w:val="2D3B45"/>
-          <w:sz w:val="24"/>
-          <w:szCs w:val="24"/>
-        </w:rPr>
-      </w:pPr>
-      <w:r>
-        <w:rPr>
-          <w:rFonts w:ascii="Lato" w:eastAsia="Times New Roman" w:hAnsi="Lato" w:cs="Times New Roman"/>
-          <w:color w:val="2D3B45"/>
-          <w:sz w:val="24"/>
-          <w:szCs w:val="24"/>
-        </w:rPr>
-        <w:t>Be specific! Now is the time to start being precise in your project, especially regarding motivation, data/variables/observations, and methods.</w:t>
-      </w:r>
-    </w:p>
-    <w:p/>
+        <w:spacing w:after="0" w:line="480" w:lineRule="auto"/>
+        <w:ind w:left="360" w:hanging="360"/>
+        <w:rPr>
+          <w:rFonts w:ascii="Times New Roman" w:eastAsia="Times New Roman" w:hAnsi="Times New Roman" w:cs="Times New Roman"/>
+          <w:sz w:val="24"/>
+          <w:szCs w:val="24"/>
+        </w:rPr>
+      </w:pPr>
+      <w:r>
+        <w:rPr>
+          <w:rFonts w:ascii="Times New Roman" w:eastAsia="Times New Roman" w:hAnsi="Times New Roman" w:cs="Times New Roman"/>
+          <w:sz w:val="24"/>
+          <w:szCs w:val="24"/>
+        </w:rPr>
+        <w:t>Rhode Island Department of Human Services. 2019. Rhode Island SNAP Report.</w:t>
+      </w:r>
+    </w:p>
+    <w:p>
+      <w:pPr>
+        <w:shd w:val="clear" w:color="auto" w:fill="FFFFFF"/>
+        <w:spacing w:after="0" w:line="480" w:lineRule="auto"/>
+        <w:ind w:left="360" w:hanging="360"/>
+        <w:rPr>
+          <w:rFonts w:ascii="Times New Roman" w:eastAsia="Times New Roman" w:hAnsi="Times New Roman" w:cs="Times New Roman"/>
+          <w:sz w:val="24"/>
+          <w:szCs w:val="24"/>
+        </w:rPr>
+      </w:pPr>
+      <w:r>
+        <w:rPr>
+          <w:rFonts w:ascii="Times New Roman" w:eastAsia="Times New Roman" w:hAnsi="Times New Roman" w:cs="Times New Roman"/>
+          <w:sz w:val="24"/>
+          <w:szCs w:val="24"/>
+        </w:rPr>
+        <w:t xml:space="preserve">RI Department of Human Services. 2022. “Eligibility &amp; How to Apply.” State of Rhode Island Department of Human Services. </w:t>
+      </w:r>
+      <w:hyperlink r:id="rId9" w:history="1">
+        <w:r>
+          <w:rPr>
+            <w:rFonts w:ascii="Times New Roman" w:eastAsia="Times New Roman" w:hAnsi="Times New Roman" w:cs="Times New Roman"/>
+            <w:sz w:val="24"/>
+            <w:szCs w:val="24"/>
+          </w:rPr>
+          <w:t>https://dhs.ri.gov/programs-and-services/supplemental-nutrition-assistance-program-snap/supplemental-nutrition-0</w:t>
+        </w:r>
+      </w:hyperlink>
+      <w:r>
+        <w:rPr>
+          <w:rFonts w:ascii="Times New Roman" w:eastAsia="Times New Roman" w:hAnsi="Times New Roman" w:cs="Times New Roman"/>
+          <w:sz w:val="24"/>
+          <w:szCs w:val="24"/>
+        </w:rPr>
+        <w:t>.</w:t>
+      </w:r>
+    </w:p>
+    <w:p>
+      <w:pPr>
+        <w:shd w:val="clear" w:color="auto" w:fill="FFFFFF"/>
+        <w:spacing w:after="0" w:line="480" w:lineRule="auto"/>
+        <w:ind w:left="360" w:hanging="360"/>
+        <w:rPr>
+          <w:rFonts w:ascii="Times New Roman" w:eastAsia="Times New Roman" w:hAnsi="Times New Roman" w:cs="Times New Roman"/>
+          <w:sz w:val="24"/>
+          <w:szCs w:val="24"/>
+        </w:rPr>
+      </w:pPr>
+      <w:r>
+        <w:rPr>
+          <w:rFonts w:ascii="Times New Roman" w:eastAsia="Times New Roman" w:hAnsi="Times New Roman" w:cs="Times New Roman"/>
+          <w:sz w:val="24"/>
+          <w:szCs w:val="24"/>
+        </w:rPr>
+        <w:t xml:space="preserve">Steven Ruggles, Sarah Flood, Matthew Sobek, Danika Brockman, Grace Cooper, Stephanie Richards, and Megan </w:t>
+      </w:r>
+      <w:proofErr w:type="spellStart"/>
+      <w:r>
+        <w:rPr>
+          <w:rFonts w:ascii="Times New Roman" w:eastAsia="Times New Roman" w:hAnsi="Times New Roman" w:cs="Times New Roman"/>
+          <w:sz w:val="24"/>
+          <w:szCs w:val="24"/>
+        </w:rPr>
+        <w:t>Schouweiler</w:t>
+      </w:r>
+      <w:proofErr w:type="spellEnd"/>
+      <w:r>
+        <w:rPr>
+          <w:rFonts w:ascii="Times New Roman" w:eastAsia="Times New Roman" w:hAnsi="Times New Roman" w:cs="Times New Roman"/>
+          <w:sz w:val="24"/>
+          <w:szCs w:val="24"/>
+        </w:rPr>
+        <w:t>.</w:t>
+      </w:r>
+      <w:r>
+        <w:rPr>
+          <w:rFonts w:ascii="Times New Roman" w:eastAsia="Times New Roman" w:hAnsi="Times New Roman" w:cs="Times New Roman"/>
+          <w:sz w:val="24"/>
+          <w:szCs w:val="24"/>
+        </w:rPr>
+        <w:t xml:space="preserve"> </w:t>
+      </w:r>
+      <w:r>
+        <w:rPr>
+          <w:rFonts w:ascii="Times New Roman" w:eastAsia="Times New Roman" w:hAnsi="Times New Roman" w:cs="Times New Roman"/>
+          <w:sz w:val="24"/>
+          <w:szCs w:val="24"/>
+        </w:rPr>
+        <w:t>2023</w:t>
+      </w:r>
+      <w:r>
+        <w:rPr>
+          <w:rFonts w:ascii="Times New Roman" w:eastAsia="Times New Roman" w:hAnsi="Times New Roman" w:cs="Times New Roman"/>
+          <w:sz w:val="24"/>
+          <w:szCs w:val="24"/>
+        </w:rPr>
+        <w:t>.</w:t>
+      </w:r>
+      <w:r>
+        <w:rPr>
+          <w:rFonts w:ascii="Times New Roman" w:eastAsia="Times New Roman" w:hAnsi="Times New Roman" w:cs="Times New Roman"/>
+          <w:sz w:val="24"/>
+          <w:szCs w:val="24"/>
+        </w:rPr>
+        <w:t xml:space="preserve"> IPUMS USA: Version 13.0 </w:t>
+      </w:r>
+      <w:r>
+        <w:rPr>
+          <w:rFonts w:ascii="Times New Roman" w:eastAsia="Times New Roman" w:hAnsi="Times New Roman" w:cs="Times New Roman"/>
+          <w:sz w:val="24"/>
+          <w:szCs w:val="24"/>
+        </w:rPr>
+        <w:t>ACS 2021.</w:t>
+      </w:r>
+      <w:r>
+        <w:rPr>
+          <w:rFonts w:ascii="Times New Roman" w:eastAsia="Times New Roman" w:hAnsi="Times New Roman" w:cs="Times New Roman"/>
+          <w:sz w:val="24"/>
+          <w:szCs w:val="24"/>
+        </w:rPr>
+        <w:t xml:space="preserve"> Minneapolis, MN</w:t>
+      </w:r>
+      <w:r>
+        <w:rPr>
+          <w:rFonts w:ascii="Times New Roman" w:eastAsia="Times New Roman" w:hAnsi="Times New Roman" w:cs="Times New Roman"/>
+          <w:sz w:val="24"/>
+          <w:szCs w:val="24"/>
+        </w:rPr>
+        <w:t xml:space="preserve">. </w:t>
+      </w:r>
+      <w:hyperlink r:id="rId10" w:history="1">
+        <w:r>
+          <w:rPr>
+            <w:rFonts w:ascii="Times New Roman" w:eastAsia="Times New Roman" w:hAnsi="Times New Roman" w:cs="Times New Roman"/>
+            <w:sz w:val="24"/>
+            <w:szCs w:val="24"/>
+          </w:rPr>
+          <w:t>https://doi.org/10.18128/D010.V13.0</w:t>
+        </w:r>
+      </w:hyperlink>
+    </w:p>
+    <w:p>
+      <w:pPr>
+        <w:shd w:val="clear" w:color="auto" w:fill="FFFFFF"/>
+        <w:spacing w:after="0" w:line="480" w:lineRule="auto"/>
+        <w:ind w:left="360" w:hanging="360"/>
+        <w:rPr>
+          <w:rFonts w:ascii="Times New Roman" w:eastAsia="Times New Roman" w:hAnsi="Times New Roman" w:cs="Times New Roman"/>
+          <w:sz w:val="24"/>
+          <w:szCs w:val="24"/>
+        </w:rPr>
+      </w:pPr>
+      <w:r>
+        <w:rPr>
+          <w:rFonts w:ascii="Times New Roman" w:eastAsia="Times New Roman" w:hAnsi="Times New Roman" w:cs="Times New Roman"/>
+          <w:sz w:val="24"/>
+          <w:szCs w:val="24"/>
+        </w:rPr>
+        <w:t xml:space="preserve">Supplemental Nutrition Assistance Program State Activity Report: Fiscal Year 2020. 2022. </w:t>
+      </w:r>
+      <w:proofErr w:type="spellStart"/>
+      <w:r>
+        <w:rPr>
+          <w:rFonts w:ascii="Times New Roman" w:eastAsia="Times New Roman" w:hAnsi="Times New Roman" w:cs="Times New Roman"/>
+          <w:sz w:val="24"/>
+          <w:szCs w:val="24"/>
+        </w:rPr>
+        <w:t>N.p.</w:t>
+      </w:r>
+      <w:proofErr w:type="spellEnd"/>
+      <w:r>
+        <w:rPr>
+          <w:rFonts w:ascii="Times New Roman" w:eastAsia="Times New Roman" w:hAnsi="Times New Roman" w:cs="Times New Roman"/>
+          <w:sz w:val="24"/>
+          <w:szCs w:val="24"/>
+        </w:rPr>
+        <w:t>: Food and Nutrition Service.</w:t>
+      </w:r>
+    </w:p>
+    <w:p>
+      <w:pPr>
+        <w:shd w:val="clear" w:color="auto" w:fill="FFFFFF"/>
+        <w:spacing w:after="0" w:line="480" w:lineRule="auto"/>
+        <w:ind w:left="360" w:hanging="360"/>
+        <w:rPr>
+          <w:rFonts w:ascii="Times New Roman" w:eastAsia="Times New Roman" w:hAnsi="Times New Roman" w:cs="Times New Roman"/>
+          <w:sz w:val="24"/>
+          <w:szCs w:val="24"/>
+        </w:rPr>
+      </w:pPr>
+      <w:r>
+        <w:rPr>
+          <w:rFonts w:ascii="Times New Roman" w:eastAsia="Times New Roman" w:hAnsi="Times New Roman" w:cs="Times New Roman"/>
+          <w:sz w:val="24"/>
+          <w:szCs w:val="24"/>
+        </w:rPr>
+        <w:t>U.S. Department of Agriculture. 2018. “SNAP Participation Rates by State, All Eligible People | Food and Nutrition Service.” USDA Food and Nutrition Service. https://www.fns.usda.gov/usamap.</w:t>
+      </w:r>
+    </w:p>
+    <w:p>
+      <w:pPr>
+        <w:shd w:val="clear" w:color="auto" w:fill="FFFFFF"/>
+        <w:spacing w:after="0" w:line="480" w:lineRule="auto"/>
+        <w:ind w:left="360" w:hanging="360"/>
+        <w:rPr>
+          <w:rFonts w:ascii="Times New Roman" w:eastAsia="Times New Roman" w:hAnsi="Times New Roman" w:cs="Times New Roman"/>
+          <w:sz w:val="24"/>
+          <w:szCs w:val="24"/>
+        </w:rPr>
+      </w:pPr>
+    </w:p>
     <w:sectPr>
+      <w:headerReference w:type="default" r:id="rId11"/>
       <w:pgSz w:w="12240" w:h="15840"/>
       <w:pgMar w:top="1440" w:right="1440" w:bottom="1440" w:left="1440" w:header="720" w:footer="720" w:gutter="0"/>
       <w:cols w:space="720"/>
@@ -352,6 +2313,138 @@
     </w:sectPr>
   </w:body>
 </w:document>
+</file>
+
+<file path=word/endnotes.xml><?xml version="1.0" encoding="utf-8"?>
+<w:endnotes xmlns:wpc="http://schemas.microsoft.com/office/word/2010/wordprocessingCanvas" xmlns:cx="http://schemas.microsoft.com/office/drawing/2014/chartex" xmlns:cx1="http://schemas.microsoft.com/office/drawing/2015/9/8/chartex" xmlns:cx2="http://schemas.microsoft.com/office/drawing/2015/10/21/chartex" xmlns:cx3="http://schemas.microsoft.com/office/drawing/2016/5/9/chartex" xmlns:cx4="http://schemas.microsoft.com/office/drawing/2016/5/10/chartex" xmlns:cx5="http://schemas.microsoft.com/office/drawing/2016/5/11/chartex" xmlns:cx6="http://schemas.microsoft.com/office/drawing/2016/5/12/chartex" xmlns:cx7="http://schemas.microsoft.com/office/drawing/2016/5/13/chartex" xmlns:cx8="http://schemas.microsoft.com/office/drawing/2016/5/14/chartex" xmlns:mc="http://schemas.openxmlformats.org/markup-compatibility/2006" xmlns:aink="http://schemas.microsoft.com/office/drawing/2016/ink" xmlns:am3d="http://schemas.microsoft.com/office/drawing/2017/model3d" xmlns:o="urn:schemas-microsoft-com:office:office" xmlns:oel="http://schemas.microsoft.com/office/2019/extlst" xmlns:r="http://schemas.openxmlformats.org/officeDocument/2006/relationships" xmlns:m="http://schemas.openxmlformats.org/officeDocument/2006/math" xmlns:v="urn:schemas-microsoft-com:vml" xmlns:wp14="http://schemas.microsoft.com/office/word/2010/wordprocessingDrawing" xmlns:wp="http://schemas.openxmlformats.org/drawingml/2006/wordprocessingDrawing" xmlns:w10="urn:schemas-microsoft-com:office:word" xmlns:w="http://schemas.openxmlformats.org/wordprocessingml/2006/main" xmlns:w14="http://schemas.microsoft.com/office/word/2010/wordml" xmlns:w15="http://schemas.microsoft.com/office/word/2012/wordml" xmlns:w16cex="http://schemas.microsoft.com/office/word/2018/wordml/cex" xmlns:w16cid="http://schemas.microsoft.com/office/word/2016/wordml/cid" xmlns:w16="http://schemas.microsoft.com/office/word/2018/wordml" xmlns:w16sdtdh="http://schemas.microsoft.com/office/word/2020/wordml/sdtdatahash" xmlns:w16se="http://schemas.microsoft.com/office/word/2015/wordml/symex" xmlns:wpg="http://schemas.microsoft.com/office/word/2010/wordprocessingGroup" xmlns:wpi="http://schemas.microsoft.com/office/word/2010/wordprocessingInk" xmlns:wne="http://schemas.microsoft.com/office/word/2006/wordml" xmlns:wps="http://schemas.microsoft.com/office/word/2010/wordprocessingShape" mc:Ignorable="w14 w15 w16se w16cid w16 w16cex w16sdtdh wp14">
+  <w:endnote w:type="separator" w:id="-1">
+    <w:p>
+      <w:pPr>
+        <w:spacing w:after="0" w:line="240" w:lineRule="auto"/>
+      </w:pPr>
+      <w:r>
+        <w:separator/>
+      </w:r>
+    </w:p>
+  </w:endnote>
+  <w:endnote w:type="continuationSeparator" w:id="0">
+    <w:p>
+      <w:pPr>
+        <w:spacing w:after="0" w:line="240" w:lineRule="auto"/>
+      </w:pPr>
+      <w:r>
+        <w:continuationSeparator/>
+      </w:r>
+    </w:p>
+  </w:endnote>
+</w:endnotes>
+</file>
+
+<file path=word/footnotes.xml><?xml version="1.0" encoding="utf-8"?>
+<w:footnotes xmlns:wpc="http://schemas.microsoft.com/office/word/2010/wordprocessingCanvas" xmlns:cx="http://schemas.microsoft.com/office/drawing/2014/chartex" xmlns:cx1="http://schemas.microsoft.com/office/drawing/2015/9/8/chartex" xmlns:cx2="http://schemas.microsoft.com/office/drawing/2015/10/21/chartex" xmlns:cx3="http://schemas.microsoft.com/office/drawing/2016/5/9/chartex" xmlns:cx4="http://schemas.microsoft.com/office/drawing/2016/5/10/chartex" xmlns:cx5="http://schemas.microsoft.com/office/drawing/2016/5/11/chartex" xmlns:cx6="http://schemas.microsoft.com/office/drawing/2016/5/12/chartex" xmlns:cx7="http://schemas.microsoft.com/office/drawing/2016/5/13/chartex" xmlns:cx8="http://schemas.microsoft.com/office/drawing/2016/5/14/chartex" xmlns:mc="http://schemas.openxmlformats.org/markup-compatibility/2006" xmlns:aink="http://schemas.microsoft.com/office/drawing/2016/ink" xmlns:am3d="http://schemas.microsoft.com/office/drawing/2017/model3d" xmlns:o="urn:schemas-microsoft-com:office:office" xmlns:oel="http://schemas.microsoft.com/office/2019/extlst" xmlns:r="http://schemas.openxmlformats.org/officeDocument/2006/relationships" xmlns:m="http://schemas.openxmlformats.org/officeDocument/2006/math" xmlns:v="urn:schemas-microsoft-com:vml" xmlns:wp14="http://schemas.microsoft.com/office/word/2010/wordprocessingDrawing" xmlns:wp="http://schemas.openxmlformats.org/drawingml/2006/wordprocessingDrawing" xmlns:w10="urn:schemas-microsoft-com:office:word" xmlns:w="http://schemas.openxmlformats.org/wordprocessingml/2006/main" xmlns:w14="http://schemas.microsoft.com/office/word/2010/wordml" xmlns:w15="http://schemas.microsoft.com/office/word/2012/wordml" xmlns:w16cex="http://schemas.microsoft.com/office/word/2018/wordml/cex" xmlns:w16cid="http://schemas.microsoft.com/office/word/2016/wordml/cid" xmlns:w16="http://schemas.microsoft.com/office/word/2018/wordml" xmlns:w16sdtdh="http://schemas.microsoft.com/office/word/2020/wordml/sdtdatahash" xmlns:w16se="http://schemas.microsoft.com/office/word/2015/wordml/symex" xmlns:wpg="http://schemas.microsoft.com/office/word/2010/wordprocessingGroup" xmlns:wpi="http://schemas.microsoft.com/office/word/2010/wordprocessingInk" xmlns:wne="http://schemas.microsoft.com/office/word/2006/wordml" xmlns:wps="http://schemas.microsoft.com/office/word/2010/wordprocessingShape" mc:Ignorable="w14 w15 w16se w16cid w16 w16cex w16sdtdh wp14">
+  <w:footnote w:type="separator" w:id="-1">
+    <w:p>
+      <w:pPr>
+        <w:spacing w:after="0" w:line="240" w:lineRule="auto"/>
+      </w:pPr>
+      <w:r>
+        <w:separator/>
+      </w:r>
+    </w:p>
+  </w:footnote>
+  <w:footnote w:type="continuationSeparator" w:id="0">
+    <w:p>
+      <w:pPr>
+        <w:spacing w:after="0" w:line="240" w:lineRule="auto"/>
+      </w:pPr>
+      <w:r>
+        <w:continuationSeparator/>
+      </w:r>
+    </w:p>
+  </w:footnote>
+</w:footnotes>
+</file>
+
+<file path=word/header1.xml><?xml version="1.0" encoding="utf-8"?>
+<w:hdr xmlns:wpc="http://schemas.microsoft.com/office/word/2010/wordprocessingCanvas" xmlns:cx="http://schemas.microsoft.com/office/drawing/2014/chartex" xmlns:cx1="http://schemas.microsoft.com/office/drawing/2015/9/8/chartex" xmlns:cx2="http://schemas.microsoft.com/office/drawing/2015/10/21/chartex" xmlns:cx3="http://schemas.microsoft.com/office/drawing/2016/5/9/chartex" xmlns:cx4="http://schemas.microsoft.com/office/drawing/2016/5/10/chartex" xmlns:cx5="http://schemas.microsoft.com/office/drawing/2016/5/11/chartex" xmlns:cx6="http://schemas.microsoft.com/office/drawing/2016/5/12/chartex" xmlns:cx7="http://schemas.microsoft.com/office/drawing/2016/5/13/chartex" xmlns:cx8="http://schemas.microsoft.com/office/drawing/2016/5/14/chartex" xmlns:mc="http://schemas.openxmlformats.org/markup-compatibility/2006" xmlns:aink="http://schemas.microsoft.com/office/drawing/2016/ink" xmlns:am3d="http://schemas.microsoft.com/office/drawing/2017/model3d" xmlns:o="urn:schemas-microsoft-com:office:office" xmlns:oel="http://schemas.microsoft.com/office/2019/extlst" xmlns:r="http://schemas.openxmlformats.org/officeDocument/2006/relationships" xmlns:m="http://schemas.openxmlformats.org/officeDocument/2006/math" xmlns:v="urn:schemas-microsoft-com:vml" xmlns:wp14="http://schemas.microsoft.com/office/word/2010/wordprocessingDrawing" xmlns:wp="http://schemas.openxmlformats.org/drawingml/2006/wordprocessingDrawing" xmlns:w10="urn:schemas-microsoft-com:office:word" xmlns:w="http://schemas.openxmlformats.org/wordprocessingml/2006/main" xmlns:w14="http://schemas.microsoft.com/office/word/2010/wordml" xmlns:w15="http://schemas.microsoft.com/office/word/2012/wordml" xmlns:w16cex="http://schemas.microsoft.com/office/word/2018/wordml/cex" xmlns:w16cid="http://schemas.microsoft.com/office/word/2016/wordml/cid" xmlns:w16="http://schemas.microsoft.com/office/word/2018/wordml" xmlns:w16sdtdh="http://schemas.microsoft.com/office/word/2020/wordml/sdtdatahash" xmlns:w16se="http://schemas.microsoft.com/office/word/2015/wordml/symex" xmlns:wpg="http://schemas.microsoft.com/office/word/2010/wordprocessingGroup" xmlns:wpi="http://schemas.microsoft.com/office/word/2010/wordprocessingInk" xmlns:wne="http://schemas.microsoft.com/office/word/2006/wordml" xmlns:wps="http://schemas.microsoft.com/office/word/2010/wordprocessingShape" mc:Ignorable="w14 w15 w16se w16cid w16 w16cex w16sdtdh wp14">
+  <w:sdt>
+    <w:sdtPr>
+      <w:id w:val="2072920201"/>
+      <w:docPartObj>
+        <w:docPartGallery w:val="Page Numbers (Top of Page)"/>
+        <w:docPartUnique/>
+      </w:docPartObj>
+    </w:sdtPr>
+    <w:sdtEndPr>
+      <w:rPr>
+        <w:rFonts w:ascii="Times New Roman" w:hAnsi="Times New Roman" w:cs="Times New Roman"/>
+        <w:noProof/>
+        <w:sz w:val="24"/>
+        <w:szCs w:val="24"/>
+      </w:rPr>
+    </w:sdtEndPr>
+    <w:sdtContent>
+      <w:p>
+        <w:pPr>
+          <w:pStyle w:val="Header"/>
+          <w:jc w:val="right"/>
+          <w:rPr>
+            <w:rFonts w:ascii="Times New Roman" w:hAnsi="Times New Roman" w:cs="Times New Roman"/>
+            <w:sz w:val="24"/>
+            <w:szCs w:val="24"/>
+          </w:rPr>
+        </w:pPr>
+        <w:r>
+          <w:rPr>
+            <w:rFonts w:ascii="Times New Roman" w:hAnsi="Times New Roman" w:cs="Times New Roman"/>
+            <w:sz w:val="24"/>
+            <w:szCs w:val="24"/>
+          </w:rPr>
+          <w:fldChar w:fldCharType="begin"/>
+        </w:r>
+        <w:r>
+          <w:rPr>
+            <w:rFonts w:ascii="Times New Roman" w:hAnsi="Times New Roman" w:cs="Times New Roman"/>
+            <w:sz w:val="24"/>
+            <w:szCs w:val="24"/>
+          </w:rPr>
+          <w:instrText xml:space="preserve"> PAGE   \* MERGEFORMAT </w:instrText>
+        </w:r>
+        <w:r>
+          <w:rPr>
+            <w:rFonts w:ascii="Times New Roman" w:hAnsi="Times New Roman" w:cs="Times New Roman"/>
+            <w:sz w:val="24"/>
+            <w:szCs w:val="24"/>
+          </w:rPr>
+          <w:fldChar w:fldCharType="separate"/>
+        </w:r>
+        <w:r>
+          <w:rPr>
+            <w:rFonts w:ascii="Times New Roman" w:hAnsi="Times New Roman" w:cs="Times New Roman"/>
+            <w:noProof/>
+            <w:sz w:val="24"/>
+            <w:szCs w:val="24"/>
+          </w:rPr>
+          <w:t>2</w:t>
+        </w:r>
+        <w:r>
+          <w:rPr>
+            <w:rFonts w:ascii="Times New Roman" w:hAnsi="Times New Roman" w:cs="Times New Roman"/>
+            <w:noProof/>
+            <w:sz w:val="24"/>
+            <w:szCs w:val="24"/>
+          </w:rPr>
+          <w:fldChar w:fldCharType="end"/>
+        </w:r>
+      </w:p>
+    </w:sdtContent>
+  </w:sdt>
+  <w:p>
+    <w:pPr>
+      <w:pStyle w:val="Header"/>
+    </w:pPr>
+  </w:p>
+</w:hdr>
 </file>
 
 <file path=word/numbering.xml><?xml version="1.0" encoding="utf-8"?>
@@ -376,7 +2469,7 @@
         <w:sz w:val="20"/>
       </w:rPr>
     </w:lvl>
-    <w:lvl w:ilvl="1" w:tentative="1">
+    <w:lvl w:ilvl="1">
       <w:start w:val="1"/>
       <w:numFmt w:val="bullet"/>
       <w:lvlText w:val="o"/>
@@ -654,11 +2747,100 @@
       </w:rPr>
     </w:lvl>
   </w:abstractNum>
+  <w:abstractNum w:abstractNumId="2" w15:restartNumberingAfterBreak="0">
+    <w:nsid w:val="480940E5"/>
+    <w:multiLevelType w:val="hybridMultilevel"/>
+    <w:tmpl w:val="90BE66EE"/>
+    <w:lvl w:ilvl="0" w:tplc="04090013">
+      <w:start w:val="1"/>
+      <w:numFmt w:val="upperRoman"/>
+      <w:lvlText w:val="%1."/>
+      <w:lvlJc w:val="right"/>
+      <w:pPr>
+        <w:ind w:left="720" w:hanging="360"/>
+      </w:pPr>
+    </w:lvl>
+    <w:lvl w:ilvl="1" w:tplc="04090019">
+      <w:start w:val="1"/>
+      <w:numFmt w:val="lowerLetter"/>
+      <w:lvlText w:val="%2."/>
+      <w:lvlJc w:val="left"/>
+      <w:pPr>
+        <w:ind w:left="1440" w:hanging="360"/>
+      </w:pPr>
+    </w:lvl>
+    <w:lvl w:ilvl="2" w:tplc="0409001B" w:tentative="1">
+      <w:start w:val="1"/>
+      <w:numFmt w:val="lowerRoman"/>
+      <w:lvlText w:val="%3."/>
+      <w:lvlJc w:val="right"/>
+      <w:pPr>
+        <w:ind w:left="2160" w:hanging="180"/>
+      </w:pPr>
+    </w:lvl>
+    <w:lvl w:ilvl="3" w:tplc="0409000F" w:tentative="1">
+      <w:start w:val="1"/>
+      <w:numFmt w:val="decimal"/>
+      <w:lvlText w:val="%4."/>
+      <w:lvlJc w:val="left"/>
+      <w:pPr>
+        <w:ind w:left="2880" w:hanging="360"/>
+      </w:pPr>
+    </w:lvl>
+    <w:lvl w:ilvl="4" w:tplc="04090019" w:tentative="1">
+      <w:start w:val="1"/>
+      <w:numFmt w:val="lowerLetter"/>
+      <w:lvlText w:val="%5."/>
+      <w:lvlJc w:val="left"/>
+      <w:pPr>
+        <w:ind w:left="3600" w:hanging="360"/>
+      </w:pPr>
+    </w:lvl>
+    <w:lvl w:ilvl="5" w:tplc="0409001B" w:tentative="1">
+      <w:start w:val="1"/>
+      <w:numFmt w:val="lowerRoman"/>
+      <w:lvlText w:val="%6."/>
+      <w:lvlJc w:val="right"/>
+      <w:pPr>
+        <w:ind w:left="4320" w:hanging="180"/>
+      </w:pPr>
+    </w:lvl>
+    <w:lvl w:ilvl="6" w:tplc="0409000F" w:tentative="1">
+      <w:start w:val="1"/>
+      <w:numFmt w:val="decimal"/>
+      <w:lvlText w:val="%7."/>
+      <w:lvlJc w:val="left"/>
+      <w:pPr>
+        <w:ind w:left="5040" w:hanging="360"/>
+      </w:pPr>
+    </w:lvl>
+    <w:lvl w:ilvl="7" w:tplc="04090019" w:tentative="1">
+      <w:start w:val="1"/>
+      <w:numFmt w:val="lowerLetter"/>
+      <w:lvlText w:val="%8."/>
+      <w:lvlJc w:val="left"/>
+      <w:pPr>
+        <w:ind w:left="5760" w:hanging="360"/>
+      </w:pPr>
+    </w:lvl>
+    <w:lvl w:ilvl="8" w:tplc="0409001B" w:tentative="1">
+      <w:start w:val="1"/>
+      <w:numFmt w:val="lowerRoman"/>
+      <w:lvlText w:val="%9."/>
+      <w:lvlJc w:val="right"/>
+      <w:pPr>
+        <w:ind w:left="6480" w:hanging="180"/>
+      </w:pPr>
+    </w:lvl>
+  </w:abstractNum>
   <w:num w:numId="1" w16cid:durableId="355815617">
     <w:abstractNumId w:val="0"/>
   </w:num>
   <w:num w:numId="2" w16cid:durableId="400063055">
     <w:abstractNumId w:val="1"/>
+  </w:num>
+  <w:num w:numId="3" w16cid:durableId="118108751">
+    <w:abstractNumId w:val="2"/>
   </w:num>
 </w:numbering>
 </file>
@@ -1062,10 +3244,30 @@
     <w:name w:val="Normal"/>
     <w:qFormat/>
   </w:style>
+  <w:style w:type="paragraph" w:styleId="Heading1">
+    <w:name w:val="heading 1"/>
+    <w:basedOn w:val="Normal"/>
+    <w:next w:val="Normal"/>
+    <w:link w:val="Heading1Char"/>
+    <w:uiPriority w:val="9"/>
+    <w:qFormat/>
+    <w:rsid w:val="00AE6764"/>
+    <w:pPr>
+      <w:keepNext/>
+      <w:keepLines/>
+      <w:spacing w:before="240" w:after="0"/>
+      <w:outlineLvl w:val="0"/>
+    </w:pPr>
+    <w:rPr>
+      <w:rFonts w:asciiTheme="majorHAnsi" w:eastAsiaTheme="majorEastAsia" w:hAnsiTheme="majorHAnsi" w:cstheme="majorBidi"/>
+      <w:color w:val="2F5496" w:themeColor="accent1" w:themeShade="BF"/>
+      <w:sz w:val="32"/>
+      <w:szCs w:val="32"/>
+    </w:rPr>
+  </w:style>
   <w:style w:type="character" w:default="1" w:styleId="DefaultParagraphFont">
     <w:name w:val="Default Paragraph Font"/>
     <w:uiPriority w:val="1"/>
-    <w:semiHidden/>
     <w:unhideWhenUsed/>
   </w:style>
   <w:style w:type="table" w:default="1" w:styleId="TableNormal">
@@ -1103,6 +3305,120 @@
       <w:rFonts w:ascii="Times New Roman" w:eastAsia="Times New Roman" w:hAnsi="Times New Roman" w:cs="Times New Roman"/>
       <w:sz w:val="24"/>
       <w:szCs w:val="24"/>
+    </w:rPr>
+  </w:style>
+  <w:style w:type="paragraph" w:styleId="ListParagraph">
+    <w:name w:val="List Paragraph"/>
+    <w:basedOn w:val="Normal"/>
+    <w:uiPriority w:val="34"/>
+    <w:qFormat/>
+    <w:rsid w:val="00C04E70"/>
+    <w:pPr>
+      <w:ind w:left="720"/>
+      <w:contextualSpacing/>
+    </w:pPr>
+  </w:style>
+  <w:style w:type="paragraph" w:styleId="Header">
+    <w:name w:val="header"/>
+    <w:basedOn w:val="Normal"/>
+    <w:link w:val="HeaderChar"/>
+    <w:uiPriority w:val="99"/>
+    <w:unhideWhenUsed/>
+    <w:rsid w:val="00C04E70"/>
+    <w:pPr>
+      <w:tabs>
+        <w:tab w:val="center" w:pos="4680"/>
+        <w:tab w:val="right" w:pos="9360"/>
+      </w:tabs>
+      <w:spacing w:after="0" w:line="240" w:lineRule="auto"/>
+    </w:pPr>
+  </w:style>
+  <w:style w:type="character" w:customStyle="1" w:styleId="HeaderChar">
+    <w:name w:val="Header Char"/>
+    <w:basedOn w:val="DefaultParagraphFont"/>
+    <w:link w:val="Header"/>
+    <w:uiPriority w:val="99"/>
+    <w:rsid w:val="00C04E70"/>
+  </w:style>
+  <w:style w:type="paragraph" w:styleId="Footer">
+    <w:name w:val="footer"/>
+    <w:basedOn w:val="Normal"/>
+    <w:link w:val="FooterChar"/>
+    <w:uiPriority w:val="99"/>
+    <w:unhideWhenUsed/>
+    <w:rsid w:val="00C04E70"/>
+    <w:pPr>
+      <w:tabs>
+        <w:tab w:val="center" w:pos="4680"/>
+        <w:tab w:val="right" w:pos="9360"/>
+      </w:tabs>
+      <w:spacing w:after="0" w:line="240" w:lineRule="auto"/>
+    </w:pPr>
+  </w:style>
+  <w:style w:type="character" w:customStyle="1" w:styleId="FooterChar">
+    <w:name w:val="Footer Char"/>
+    <w:basedOn w:val="DefaultParagraphFont"/>
+    <w:link w:val="Footer"/>
+    <w:uiPriority w:val="99"/>
+    <w:rsid w:val="00C04E70"/>
+  </w:style>
+  <w:style w:type="character" w:styleId="Hyperlink">
+    <w:name w:val="Hyperlink"/>
+    <w:basedOn w:val="DefaultParagraphFont"/>
+    <w:uiPriority w:val="99"/>
+    <w:unhideWhenUsed/>
+    <w:rsid w:val="0046445C"/>
+    <w:rPr>
+      <w:color w:val="0563C1" w:themeColor="hyperlink"/>
+      <w:u w:val="single"/>
+    </w:rPr>
+  </w:style>
+  <w:style w:type="character" w:styleId="UnresolvedMention">
+    <w:name w:val="Unresolved Mention"/>
+    <w:basedOn w:val="DefaultParagraphFont"/>
+    <w:uiPriority w:val="99"/>
+    <w:semiHidden/>
+    <w:unhideWhenUsed/>
+    <w:rsid w:val="0046445C"/>
+    <w:rPr>
+      <w:color w:val="605E5C"/>
+      <w:shd w:val="clear" w:color="auto" w:fill="E1DFDD"/>
+    </w:rPr>
+  </w:style>
+  <w:style w:type="character" w:customStyle="1" w:styleId="Heading1Char">
+    <w:name w:val="Heading 1 Char"/>
+    <w:basedOn w:val="DefaultParagraphFont"/>
+    <w:link w:val="Heading1"/>
+    <w:uiPriority w:val="9"/>
+    <w:rsid w:val="00AE6764"/>
+    <w:rPr>
+      <w:rFonts w:asciiTheme="majorHAnsi" w:eastAsiaTheme="majorEastAsia" w:hAnsiTheme="majorHAnsi" w:cstheme="majorBidi"/>
+      <w:color w:val="2F5496" w:themeColor="accent1" w:themeShade="BF"/>
+      <w:sz w:val="32"/>
+      <w:szCs w:val="32"/>
+    </w:rPr>
+  </w:style>
+  <w:style w:type="character" w:styleId="FollowedHyperlink">
+    <w:name w:val="FollowedHyperlink"/>
+    <w:basedOn w:val="DefaultParagraphFont"/>
+    <w:uiPriority w:val="99"/>
+    <w:semiHidden/>
+    <w:unhideWhenUsed/>
+    <w:rsid w:val="00BC14EB"/>
+    <w:rPr>
+      <w:color w:val="954F72" w:themeColor="followedHyperlink"/>
+      <w:u w:val="single"/>
+    </w:rPr>
+  </w:style>
+  <w:style w:type="character" w:styleId="Strong">
+    <w:name w:val="Strong"/>
+    <w:basedOn w:val="DefaultParagraphFont"/>
+    <w:uiPriority w:val="22"/>
+    <w:qFormat/>
+    <w:rsid w:val="00EE2B5C"/>
+    <w:rPr>
+      <w:b/>
+      <w:bCs/>
     </w:rPr>
   </w:style>
 </w:styles>
@@ -1401,4 +3717,58 @@
     </a:ext>
   </a:extLst>
 </a:theme>
+</file>
+
+<file path=customXml/item1.xml><?xml version="1.0" encoding="utf-8"?>
+<b:Sources xmlns:b="http://schemas.openxmlformats.org/officeDocument/2006/bibliography" xmlns="http://schemas.openxmlformats.org/officeDocument/2006/bibliography" SelectedStyle="\CHICAGO.XSL" StyleName="Chicago" Version="16">
+  <b:Source>
+    <b:Tag>USD18</b:Tag>
+    <b:SourceType>InternetSite</b:SourceType>
+    <b:Guid>{FF4F030F-F1E3-42AF-BF44-FE72025338A5}</b:Guid>
+    <b:Author>
+      <b:Author>
+        <b:NameList>
+          <b:Person>
+            <b:Last>Agriculture</b:Last>
+            <b:First>U.S.</b:First>
+            <b:Middle>Department of</b:Middle>
+          </b:Person>
+        </b:NameList>
+      </b:Author>
+    </b:Author>
+    <b:Title>Food and Nutrition Service</b:Title>
+    <b:Year>2018</b:Year>
+    <b:YearAccessed>2023</b:YearAccessed>
+    <b:MonthAccessed>March</b:MonthAccessed>
+    <b:URL>https://www.fns.usda.gov/usamap</b:URL>
+    <b:RefOrder>1</b:RefOrder>
+  </b:Source>
+  <b:Source>
+    <b:Tag>Foo22</b:Tag>
+    <b:SourceType>Report</b:SourceType>
+    <b:Guid>{44730D8C-7540-4353-BB15-AC44FAABCB48}</b:Guid>
+    <b:Title>Supplemental Nutrition Assistance Program State Activity Report: Fiscal Year 2020</b:Title>
+    <b:Year>2022</b:Year>
+    <b:Author>
+      <b:Author>
+        <b:NameList>
+          <b:Person>
+            <b:Last>Service</b:Last>
+            <b:First>Food</b:First>
+            <b:Middle>and Nutrition</b:Middle>
+          </b:Person>
+        </b:NameList>
+      </b:Author>
+    </b:Author>
+    <b:RefOrder>2</b:RefOrder>
+  </b:Source>
+</b:Sources>
+</file>
+
+<file path=customXml/itemProps1.xml><?xml version="1.0" encoding="utf-8"?>
+<ds:datastoreItem xmlns:ds="http://schemas.openxmlformats.org/officeDocument/2006/customXml" ds:itemID="{DB898A42-9436-4FCC-AC18-0FA41CDB052B}">
+  <ds:schemaRefs>
+    <ds:schemaRef ds:uri="http://schemas.openxmlformats.org/officeDocument/2006/bibliography"/>
+  </ds:schemaRefs>
+</ds:datastoreItem>
 </file>
</xml_diff>